<commit_message>
added some tree files
</commit_message>
<xml_diff>
--- a/Poster + Paper/Poster/Poster.docx
+++ b/Poster + Paper/Poster/Poster.docx
@@ -8,7 +8,7 @@
         <w:rPr>
           <w:rFonts w:ascii="Garamond" w:hAnsi="Garamond"/>
           <w:b/>
-          <w:sz w:val="36"/>
+          <w:sz w:val="40"/>
           <w:u w:val="single"/>
         </w:rPr>
       </w:pPr>
@@ -17,24 +17,24 @@
           <w:rFonts w:ascii="Garamond" w:hAnsi="Garamond"/>
           <w:b/>
           <w:noProof/>
-          <w:sz w:val="44"/>
+          <w:sz w:val="48"/>
           <w:u w:val="single"/>
         </w:rPr>
         <mc:AlternateContent>
           <mc:Choice Requires="wps">
             <w:drawing>
-              <wp:anchor distT="0" distB="0" distL="114300" distR="114300" simplePos="0" relativeHeight="251679744" behindDoc="0" locked="0" layoutInCell="1" allowOverlap="1" wp14:anchorId="678DF573" wp14:editId="4C0E19B0">
+              <wp:anchor distT="0" distB="0" distL="114300" distR="114300" simplePos="0" relativeHeight="251702272" behindDoc="0" locked="0" layoutInCell="1" allowOverlap="1" wp14:anchorId="1B7E5811" wp14:editId="590537A6">
                 <wp:simplePos x="0" y="0"/>
                 <wp:positionH relativeFrom="column">
-                  <wp:posOffset>6234545</wp:posOffset>
+                  <wp:posOffset>2628900</wp:posOffset>
                 </wp:positionH>
                 <wp:positionV relativeFrom="paragraph">
-                  <wp:posOffset>546264</wp:posOffset>
+                  <wp:posOffset>533400</wp:posOffset>
                 </wp:positionV>
-                <wp:extent cx="1650365" cy="2505693"/>
-                <wp:effectExtent l="0" t="0" r="26035" b="28575"/>
+                <wp:extent cx="3352800" cy="828675"/>
+                <wp:effectExtent l="0" t="0" r="19050" b="28575"/>
                 <wp:wrapNone/>
-                <wp:docPr id="13" name="Text Box 13"/>
+                <wp:docPr id="29" name="Text Box 29"/>
                 <wp:cNvGraphicFramePr/>
                 <a:graphic xmlns:a="http://schemas.openxmlformats.org/drawingml/2006/main">
                   <a:graphicData uri="http://schemas.microsoft.com/office/word/2010/wordprocessingShape">
@@ -43,13 +43,265 @@
                       <wps:spPr>
                         <a:xfrm>
                           <a:off x="0" y="0"/>
-                          <a:ext cx="1650365" cy="2505693"/>
+                          <a:ext cx="3352800" cy="828675"/>
                         </a:xfrm>
                         <a:prstGeom prst="rect">
                           <a:avLst/>
                         </a:prstGeom>
                         <a:solidFill>
-                          <a:srgbClr val="00CCFF"/>
+                          <a:schemeClr val="lt1"/>
+                        </a:solidFill>
+                        <a:ln w="6350">
+                          <a:solidFill>
+                            <a:prstClr val="black"/>
+                          </a:solidFill>
+                        </a:ln>
+                      </wps:spPr>
+                      <wps:txbx>
+                        <w:txbxContent>
+                          <w:p>
+                            <w:pPr>
+                              <w:spacing w:after="0" w:line="240" w:lineRule="auto"/>
+                              <w:jc w:val="center"/>
+                              <w:rPr>
+                                <w:rFonts w:ascii="Garamond" w:hAnsi="Garamond"/>
+                                <w:sz w:val="2"/>
+                                <w:szCs w:val="35"/>
+                              </w:rPr>
+                            </w:pPr>
+                          </w:p>
+                          <w:p>
+                            <w:pPr>
+                              <w:spacing w:after="0" w:line="240" w:lineRule="auto"/>
+                              <w:jc w:val="center"/>
+                              <w:rPr>
+                                <w:rFonts w:ascii="Garamond" w:hAnsi="Garamond"/>
+                                <w:b/>
+                                <w:sz w:val="35"/>
+                                <w:szCs w:val="35"/>
+                                <w:u w:val="single"/>
+                              </w:rPr>
+                            </w:pPr>
+                            <w:r>
+                              <w:rPr>
+                                <w:rFonts w:ascii="Garamond" w:hAnsi="Garamond"/>
+                                <w:b/>
+                                <w:sz w:val="35"/>
+                                <w:szCs w:val="35"/>
+                                <w:u w:val="single"/>
+                              </w:rPr>
+                              <w:t xml:space="preserve">A Phylogenetic Analysis of </w:t>
+                            </w:r>
+                          </w:p>
+                          <w:p>
+                            <w:pPr>
+                              <w:spacing w:after="0" w:line="240" w:lineRule="auto"/>
+                              <w:jc w:val="center"/>
+                              <w:rPr>
+                                <w:rFonts w:ascii="Garamond" w:hAnsi="Garamond"/>
+                                <w:b/>
+                                <w:sz w:val="35"/>
+                                <w:szCs w:val="35"/>
+                                <w:u w:val="single"/>
+                              </w:rPr>
+                            </w:pPr>
+                            <w:r>
+                              <w:rPr>
+                                <w:rFonts w:ascii="Garamond" w:hAnsi="Garamond"/>
+                                <w:b/>
+                                <w:sz w:val="35"/>
+                                <w:szCs w:val="35"/>
+                                <w:u w:val="single"/>
+                              </w:rPr>
+                              <w:t>HIV-1 and HIV-2 Strains</w:t>
+                            </w:r>
+                          </w:p>
+                          <w:p>
+                            <w:pPr>
+                              <w:spacing w:after="0"/>
+                              <w:jc w:val="center"/>
+                              <w:rPr>
+                                <w:rFonts w:ascii="Garamond" w:hAnsi="Garamond"/>
+                                <w:sz w:val="6"/>
+                              </w:rPr>
+                            </w:pPr>
+                          </w:p>
+                          <w:p>
+                            <w:pPr>
+                              <w:jc w:val="center"/>
+                              <w:rPr>
+                                <w:rFonts w:ascii="Garamond" w:hAnsi="Garamond"/>
+                                <w:sz w:val="21"/>
+                                <w:szCs w:val="21"/>
+                              </w:rPr>
+                            </w:pPr>
+                            <w:r>
+                              <w:rPr>
+                                <w:rFonts w:ascii="Garamond" w:hAnsi="Garamond"/>
+                                <w:sz w:val="21"/>
+                                <w:szCs w:val="21"/>
+                              </w:rPr>
+                              <w:t>Tracing Dates of Divergence and Evolutionary Patterns</w:t>
+                            </w:r>
+                          </w:p>
+                          <w:p/>
+                        </w:txbxContent>
+                      </wps:txbx>
+                      <wps:bodyPr rot="0" spcFirstLastPara="0" vertOverflow="overflow" horzOverflow="overflow" vert="horz" wrap="square" lIns="91440" tIns="45720" rIns="91440" bIns="45720" numCol="1" spcCol="0" rtlCol="0" fromWordArt="0" anchor="t" anchorCtr="0" forceAA="0" compatLnSpc="1">
+                        <a:prstTxWarp prst="textNoShape">
+                          <a:avLst/>
+                        </a:prstTxWarp>
+                        <a:noAutofit/>
+                      </wps:bodyPr>
+                    </wps:wsp>
+                  </a:graphicData>
+                </a:graphic>
+                <wp14:sizeRelV relativeFrom="margin">
+                  <wp14:pctHeight>0</wp14:pctHeight>
+                </wp14:sizeRelV>
+              </wp:anchor>
+            </w:drawing>
+          </mc:Choice>
+          <mc:Fallback>
+            <w:pict>
+              <v:shapetype w14:anchorId="1B7E5811" id="_x0000_t202" coordsize="21600,21600" o:spt="202" path="m,l,21600r21600,l21600,xe">
+                <v:stroke joinstyle="miter"/>
+                <v:path gradientshapeok="t" o:connecttype="rect"/>
+              </v:shapetype>
+              <v:shape id="Text Box 29" o:spid="_x0000_s1026" type="#_x0000_t202" style="position:absolute;left:0;text-align:left;margin-left:207pt;margin-top:42pt;width:264pt;height:65.25pt;z-index:251702272;visibility:visible;mso-wrap-style:square;mso-height-percent:0;mso-wrap-distance-left:9pt;mso-wrap-distance-top:0;mso-wrap-distance-right:9pt;mso-wrap-distance-bottom:0;mso-position-horizontal:absolute;mso-position-horizontal-relative:text;mso-position-vertical:absolute;mso-position-vertical-relative:text;mso-height-percent:0;mso-height-relative:margin;v-text-anchor:top" o:gfxdata="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" fillcolor="white [3201]" strokeweight=".5pt">
+                <v:textbox>
+                  <w:txbxContent>
+                    <w:p>
+                      <w:pPr>
+                        <w:spacing w:after="0" w:line="240" w:lineRule="auto"/>
+                        <w:jc w:val="center"/>
+                        <w:rPr>
+                          <w:rFonts w:ascii="Garamond" w:hAnsi="Garamond"/>
+                          <w:sz w:val="2"/>
+                          <w:szCs w:val="35"/>
+                        </w:rPr>
+                      </w:pPr>
+                    </w:p>
+                    <w:p>
+                      <w:pPr>
+                        <w:spacing w:after="0" w:line="240" w:lineRule="auto"/>
+                        <w:jc w:val="center"/>
+                        <w:rPr>
+                          <w:rFonts w:ascii="Garamond" w:hAnsi="Garamond"/>
+                          <w:b/>
+                          <w:sz w:val="35"/>
+                          <w:szCs w:val="35"/>
+                          <w:u w:val="single"/>
+                        </w:rPr>
+                      </w:pPr>
+                      <w:r>
+                        <w:rPr>
+                          <w:rFonts w:ascii="Garamond" w:hAnsi="Garamond"/>
+                          <w:b/>
+                          <w:sz w:val="35"/>
+                          <w:szCs w:val="35"/>
+                          <w:u w:val="single"/>
+                        </w:rPr>
+                        <w:t xml:space="preserve">A Phylogenetic Analysis of </w:t>
+                      </w:r>
+                    </w:p>
+                    <w:p>
+                      <w:pPr>
+                        <w:spacing w:after="0" w:line="240" w:lineRule="auto"/>
+                        <w:jc w:val="center"/>
+                        <w:rPr>
+                          <w:rFonts w:ascii="Garamond" w:hAnsi="Garamond"/>
+                          <w:b/>
+                          <w:sz w:val="35"/>
+                          <w:szCs w:val="35"/>
+                          <w:u w:val="single"/>
+                        </w:rPr>
+                      </w:pPr>
+                      <w:r>
+                        <w:rPr>
+                          <w:rFonts w:ascii="Garamond" w:hAnsi="Garamond"/>
+                          <w:b/>
+                          <w:sz w:val="35"/>
+                          <w:szCs w:val="35"/>
+                          <w:u w:val="single"/>
+                        </w:rPr>
+                        <w:t>HIV-1 and HIV-2 Strains</w:t>
+                      </w:r>
+                    </w:p>
+                    <w:p>
+                      <w:pPr>
+                        <w:spacing w:after="0"/>
+                        <w:jc w:val="center"/>
+                        <w:rPr>
+                          <w:rFonts w:ascii="Garamond" w:hAnsi="Garamond"/>
+                          <w:sz w:val="6"/>
+                        </w:rPr>
+                      </w:pPr>
+                    </w:p>
+                    <w:p>
+                      <w:pPr>
+                        <w:jc w:val="center"/>
+                        <w:rPr>
+                          <w:rFonts w:ascii="Garamond" w:hAnsi="Garamond"/>
+                          <w:sz w:val="21"/>
+                          <w:szCs w:val="21"/>
+                        </w:rPr>
+                      </w:pPr>
+                      <w:r>
+                        <w:rPr>
+                          <w:rFonts w:ascii="Garamond" w:hAnsi="Garamond"/>
+                          <w:sz w:val="21"/>
+                          <w:szCs w:val="21"/>
+                        </w:rPr>
+                        <w:t>Tracing Dates of Divergence and Evolutionary Patterns</w:t>
+                      </w:r>
+                    </w:p>
+                    <w:p/>
+                  </w:txbxContent>
+                </v:textbox>
+              </v:shape>
+            </w:pict>
+          </mc:Fallback>
+        </mc:AlternateContent>
+      </w:r>
+      <w:r>
+        <w:rPr>
+          <w:rFonts w:ascii="Garamond" w:hAnsi="Garamond"/>
+          <w:b/>
+          <w:noProof/>
+          <w:sz w:val="48"/>
+          <w:u w:val="single"/>
+        </w:rPr>
+        <mc:AlternateContent>
+          <mc:Choice Requires="wps">
+            <w:drawing>
+              <wp:anchor distT="0" distB="0" distL="114300" distR="114300" simplePos="0" relativeHeight="251701248" behindDoc="0" locked="0" layoutInCell="1" allowOverlap="1" wp14:anchorId="3834D357" wp14:editId="5D9C89FE">
+                <wp:simplePos x="0" y="0"/>
+                <wp:positionH relativeFrom="column">
+                  <wp:posOffset>2638425</wp:posOffset>
+                </wp:positionH>
+                <wp:positionV relativeFrom="paragraph">
+                  <wp:posOffset>4476750</wp:posOffset>
+                </wp:positionV>
+                <wp:extent cx="3314700" cy="1247775"/>
+                <wp:effectExtent l="0" t="0" r="19050" b="28575"/>
+                <wp:wrapNone/>
+                <wp:docPr id="28" name="Text Box 28"/>
+                <wp:cNvGraphicFramePr/>
+                <a:graphic xmlns:a="http://schemas.openxmlformats.org/drawingml/2006/main">
+                  <a:graphicData uri="http://schemas.microsoft.com/office/word/2010/wordprocessingShape">
+                    <wps:wsp>
+                      <wps:cNvSpPr txBox="1"/>
+                      <wps:spPr>
+                        <a:xfrm>
+                          <a:off x="0" y="0"/>
+                          <a:ext cx="3314700" cy="1247775"/>
+                        </a:xfrm>
+                        <a:prstGeom prst="rect">
+                          <a:avLst/>
+                        </a:prstGeom>
+                        <a:solidFill>
+                          <a:schemeClr val="lt1"/>
                         </a:solidFill>
                         <a:ln w="6350">
                           <a:solidFill>
@@ -73,7 +325,7 @@
                                 <w:b/>
                                 <w:sz w:val="32"/>
                               </w:rPr>
-                              <w:t>Conclusions and Discussion</w:t>
+                              <w:t>Analysis</w:t>
                             </w:r>
                           </w:p>
                           <w:p/>
@@ -88,6 +340,9 @@
                     </wps:wsp>
                   </a:graphicData>
                 </a:graphic>
+                <wp14:sizeRelH relativeFrom="margin">
+                  <wp14:pctWidth>0</wp14:pctWidth>
+                </wp14:sizeRelH>
                 <wp14:sizeRelV relativeFrom="margin">
                   <wp14:pctHeight>0</wp14:pctHeight>
                 </wp14:sizeRelV>
@@ -96,11 +351,7 @@
           </mc:Choice>
           <mc:Fallback>
             <w:pict>
-              <v:shapetype w14:anchorId="678DF573" id="_x0000_t202" coordsize="21600,21600" o:spt="202" path="m,l,21600r21600,l21600,xe">
-                <v:stroke joinstyle="miter"/>
-                <v:path gradientshapeok="t" o:connecttype="rect"/>
-              </v:shapetype>
-              <v:shape id="Text Box 13" o:spid="_x0000_s1026" type="#_x0000_t202" style="position:absolute;left:0;text-align:left;margin-left:490.9pt;margin-top:43pt;width:129.95pt;height:197.3pt;z-index:251679744;visibility:visible;mso-wrap-style:square;mso-height-percent:0;mso-wrap-distance-left:9pt;mso-wrap-distance-top:0;mso-wrap-distance-right:9pt;mso-wrap-distance-bottom:0;mso-position-horizontal:absolute;mso-position-horizontal-relative:text;mso-position-vertical:absolute;mso-position-vertical-relative:text;mso-height-percent:0;mso-height-relative:margin;v-text-anchor:top" o:gfxdata="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" fillcolor="#0cf" strokeweight=".5pt">
+              <v:shape w14:anchorId="3834D357" id="Text Box 28" o:spid="_x0000_s1027" type="#_x0000_t202" style="position:absolute;left:0;text-align:left;margin-left:207.75pt;margin-top:352.5pt;width:261pt;height:98.25pt;z-index:251701248;visibility:visible;mso-wrap-style:square;mso-width-percent:0;mso-height-percent:0;mso-wrap-distance-left:9pt;mso-wrap-distance-top:0;mso-wrap-distance-right:9pt;mso-wrap-distance-bottom:0;mso-position-horizontal:absolute;mso-position-horizontal-relative:text;mso-position-vertical:absolute;mso-position-vertical-relative:text;mso-width-percent:0;mso-height-percent:0;mso-width-relative:margin;mso-height-relative:margin;v-text-anchor:top" o:gfxdata="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" fillcolor="white [3201]" strokeweight=".5pt">
                 <v:textbox>
                   <w:txbxContent>
                     <w:p>
@@ -117,7 +368,7 @@
                           <w:b/>
                           <w:sz w:val="32"/>
                         </w:rPr>
-                        <w:t>Conclusions and Discussion</w:t>
+                        <w:t>Analysis</w:t>
                       </w:r>
                     </w:p>
                     <w:p/>
@@ -133,24 +384,24 @@
           <w:rFonts w:ascii="Garamond" w:hAnsi="Garamond"/>
           <w:b/>
           <w:noProof/>
-          <w:sz w:val="44"/>
+          <w:sz w:val="48"/>
           <w:u w:val="single"/>
         </w:rPr>
         <mc:AlternateContent>
           <mc:Choice Requires="wps">
             <w:drawing>
-              <wp:anchor distT="0" distB="0" distL="114300" distR="114300" simplePos="0" relativeHeight="251681792" behindDoc="0" locked="0" layoutInCell="1" allowOverlap="1" wp14:anchorId="53FC57C4" wp14:editId="12BFEA73">
+              <wp:anchor distT="0" distB="0" distL="114300" distR="114300" simplePos="0" relativeHeight="251693056" behindDoc="0" locked="0" layoutInCell="1" allowOverlap="1" wp14:anchorId="5966C9DC" wp14:editId="575AEF09">
                 <wp:simplePos x="0" y="0"/>
                 <wp:positionH relativeFrom="column">
-                  <wp:posOffset>6246116</wp:posOffset>
+                  <wp:posOffset>2628900</wp:posOffset>
                 </wp:positionH>
                 <wp:positionV relativeFrom="paragraph">
-                  <wp:posOffset>3099213</wp:posOffset>
+                  <wp:posOffset>3038474</wp:posOffset>
                 </wp:positionV>
-                <wp:extent cx="1650670" cy="1104406"/>
-                <wp:effectExtent l="0" t="0" r="26035" b="19685"/>
+                <wp:extent cx="3314700" cy="1247775"/>
+                <wp:effectExtent l="0" t="0" r="19050" b="28575"/>
                 <wp:wrapNone/>
-                <wp:docPr id="14" name="Text Box 14"/>
+                <wp:docPr id="24" name="Text Box 24"/>
                 <wp:cNvGraphicFramePr/>
                 <a:graphic xmlns:a="http://schemas.openxmlformats.org/drawingml/2006/main">
                   <a:graphicData uri="http://schemas.microsoft.com/office/word/2010/wordprocessingShape">
@@ -159,13 +410,358 @@
                       <wps:spPr>
                         <a:xfrm>
                           <a:off x="0" y="0"/>
-                          <a:ext cx="1650670" cy="1104406"/>
+                          <a:ext cx="3314700" cy="1247775"/>
                         </a:xfrm>
                         <a:prstGeom prst="rect">
                           <a:avLst/>
                         </a:prstGeom>
                         <a:solidFill>
-                          <a:srgbClr val="EAEAEA"/>
+                          <a:schemeClr val="lt1"/>
+                        </a:solidFill>
+                        <a:ln w="6350">
+                          <a:solidFill>
+                            <a:prstClr val="black"/>
+                          </a:solidFill>
+                        </a:ln>
+                      </wps:spPr>
+                      <wps:txbx>
+                        <w:txbxContent>
+                          <w:p>
+                            <w:pPr>
+                              <w:rPr>
+                                <w:rFonts w:ascii="Garamond" w:hAnsi="Garamond"/>
+                                <w:b/>
+                                <w:sz w:val="32"/>
+                              </w:rPr>
+                            </w:pPr>
+                            <w:r>
+                              <w:rPr>
+                                <w:rFonts w:ascii="Garamond" w:hAnsi="Garamond"/>
+                                <w:b/>
+                                <w:sz w:val="32"/>
+                              </w:rPr>
+                              <w:t>BEAST Tree</w:t>
+                            </w:r>
+                          </w:p>
+                          <w:p/>
+                        </w:txbxContent>
+                      </wps:txbx>
+                      <wps:bodyPr rot="0" spcFirstLastPara="0" vertOverflow="overflow" horzOverflow="overflow" vert="horz" wrap="square" lIns="91440" tIns="45720" rIns="91440" bIns="45720" numCol="1" spcCol="0" rtlCol="0" fromWordArt="0" anchor="t" anchorCtr="0" forceAA="0" compatLnSpc="1">
+                        <a:prstTxWarp prst="textNoShape">
+                          <a:avLst/>
+                        </a:prstTxWarp>
+                        <a:noAutofit/>
+                      </wps:bodyPr>
+                    </wps:wsp>
+                  </a:graphicData>
+                </a:graphic>
+                <wp14:sizeRelH relativeFrom="margin">
+                  <wp14:pctWidth>0</wp14:pctWidth>
+                </wp14:sizeRelH>
+                <wp14:sizeRelV relativeFrom="margin">
+                  <wp14:pctHeight>0</wp14:pctHeight>
+                </wp14:sizeRelV>
+              </wp:anchor>
+            </w:drawing>
+          </mc:Choice>
+          <mc:Fallback>
+            <w:pict>
+              <v:shape w14:anchorId="5966C9DC" id="Text Box 24" o:spid="_x0000_s1028" type="#_x0000_t202" style="position:absolute;left:0;text-align:left;margin-left:207pt;margin-top:239.25pt;width:261pt;height:98.25pt;z-index:251693056;visibility:visible;mso-wrap-style:square;mso-width-percent:0;mso-height-percent:0;mso-wrap-distance-left:9pt;mso-wrap-distance-top:0;mso-wrap-distance-right:9pt;mso-wrap-distance-bottom:0;mso-position-horizontal:absolute;mso-position-horizontal-relative:text;mso-position-vertical:absolute;mso-position-vertical-relative:text;mso-width-percent:0;mso-height-percent:0;mso-width-relative:margin;mso-height-relative:margin;v-text-anchor:top" o:gfxdata="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" fillcolor="white [3201]" strokeweight=".5pt">
+                <v:textbox>
+                  <w:txbxContent>
+                    <w:p>
+                      <w:pPr>
+                        <w:rPr>
+                          <w:rFonts w:ascii="Garamond" w:hAnsi="Garamond"/>
+                          <w:b/>
+                          <w:sz w:val="32"/>
+                        </w:rPr>
+                      </w:pPr>
+                      <w:r>
+                        <w:rPr>
+                          <w:rFonts w:ascii="Garamond" w:hAnsi="Garamond"/>
+                          <w:b/>
+                          <w:sz w:val="32"/>
+                        </w:rPr>
+                        <w:t>BEAST Tree</w:t>
+                      </w:r>
+                    </w:p>
+                    <w:p/>
+                  </w:txbxContent>
+                </v:textbox>
+              </v:shape>
+            </w:pict>
+          </mc:Fallback>
+        </mc:AlternateContent>
+      </w:r>
+      <w:r>
+        <w:rPr>
+          <w:rFonts w:ascii="Garamond" w:hAnsi="Garamond"/>
+          <w:b/>
+          <w:noProof/>
+          <w:sz w:val="48"/>
+          <w:u w:val="single"/>
+        </w:rPr>
+        <mc:AlternateContent>
+          <mc:Choice Requires="wps">
+            <w:drawing>
+              <wp:anchor distT="0" distB="0" distL="114300" distR="114300" simplePos="0" relativeHeight="251695104" behindDoc="0" locked="0" layoutInCell="1" allowOverlap="1" wp14:anchorId="56911E9C" wp14:editId="1850278F">
+                <wp:simplePos x="0" y="0"/>
+                <wp:positionH relativeFrom="column">
+                  <wp:posOffset>2628899</wp:posOffset>
+                </wp:positionH>
+                <wp:positionV relativeFrom="paragraph">
+                  <wp:posOffset>1571624</wp:posOffset>
+                </wp:positionV>
+                <wp:extent cx="3343275" cy="1247775"/>
+                <wp:effectExtent l="0" t="0" r="28575" b="28575"/>
+                <wp:wrapNone/>
+                <wp:docPr id="25" name="Text Box 25"/>
+                <wp:cNvGraphicFramePr/>
+                <a:graphic xmlns:a="http://schemas.openxmlformats.org/drawingml/2006/main">
+                  <a:graphicData uri="http://schemas.microsoft.com/office/word/2010/wordprocessingShape">
+                    <wps:wsp>
+                      <wps:cNvSpPr txBox="1"/>
+                      <wps:spPr>
+                        <a:xfrm>
+                          <a:off x="0" y="0"/>
+                          <a:ext cx="3343275" cy="1247775"/>
+                        </a:xfrm>
+                        <a:prstGeom prst="rect">
+                          <a:avLst/>
+                        </a:prstGeom>
+                        <a:solidFill>
+                          <a:schemeClr val="lt1"/>
+                        </a:solidFill>
+                        <a:ln w="6350">
+                          <a:solidFill>
+                            <a:prstClr val="black"/>
+                          </a:solidFill>
+                        </a:ln>
+                      </wps:spPr>
+                      <wps:txbx>
+                        <w:txbxContent>
+                          <w:p>
+                            <w:pPr>
+                              <w:rPr>
+                                <w:rFonts w:ascii="Garamond" w:hAnsi="Garamond"/>
+                                <w:b/>
+                                <w:sz w:val="32"/>
+                              </w:rPr>
+                            </w:pPr>
+                            <w:r>
+                              <w:rPr>
+                                <w:rFonts w:ascii="Garamond" w:hAnsi="Garamond"/>
+                                <w:b/>
+                                <w:sz w:val="32"/>
+                              </w:rPr>
+                              <w:t>PAUP Tree</w:t>
+                            </w:r>
+                          </w:p>
+                          <w:p/>
+                        </w:txbxContent>
+                      </wps:txbx>
+                      <wps:bodyPr rot="0" spcFirstLastPara="0" vertOverflow="overflow" horzOverflow="overflow" vert="horz" wrap="square" lIns="91440" tIns="45720" rIns="91440" bIns="45720" numCol="1" spcCol="0" rtlCol="0" fromWordArt="0" anchor="t" anchorCtr="0" forceAA="0" compatLnSpc="1">
+                        <a:prstTxWarp prst="textNoShape">
+                          <a:avLst/>
+                        </a:prstTxWarp>
+                        <a:noAutofit/>
+                      </wps:bodyPr>
+                    </wps:wsp>
+                  </a:graphicData>
+                </a:graphic>
+                <wp14:sizeRelH relativeFrom="margin">
+                  <wp14:pctWidth>0</wp14:pctWidth>
+                </wp14:sizeRelH>
+                <wp14:sizeRelV relativeFrom="margin">
+                  <wp14:pctHeight>0</wp14:pctHeight>
+                </wp14:sizeRelV>
+              </wp:anchor>
+            </w:drawing>
+          </mc:Choice>
+          <mc:Fallback>
+            <w:pict>
+              <v:shape w14:anchorId="56911E9C" id="Text Box 25" o:spid="_x0000_s1029" type="#_x0000_t202" style="position:absolute;left:0;text-align:left;margin-left:207pt;margin-top:123.75pt;width:263.25pt;height:98.25pt;z-index:251695104;visibility:visible;mso-wrap-style:square;mso-width-percent:0;mso-height-percent:0;mso-wrap-distance-left:9pt;mso-wrap-distance-top:0;mso-wrap-distance-right:9pt;mso-wrap-distance-bottom:0;mso-position-horizontal:absolute;mso-position-horizontal-relative:text;mso-position-vertical:absolute;mso-position-vertical-relative:text;mso-width-percent:0;mso-height-percent:0;mso-width-relative:margin;mso-height-relative:margin;v-text-anchor:top" o:gfxdata="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" fillcolor="white [3201]" strokeweight=".5pt">
+                <v:textbox>
+                  <w:txbxContent>
+                    <w:p>
+                      <w:pPr>
+                        <w:rPr>
+                          <w:rFonts w:ascii="Garamond" w:hAnsi="Garamond"/>
+                          <w:b/>
+                          <w:sz w:val="32"/>
+                        </w:rPr>
+                      </w:pPr>
+                      <w:r>
+                        <w:rPr>
+                          <w:rFonts w:ascii="Garamond" w:hAnsi="Garamond"/>
+                          <w:b/>
+                          <w:sz w:val="32"/>
+                        </w:rPr>
+                        <w:t>PAUP Tree</w:t>
+                      </w:r>
+                    </w:p>
+                    <w:p/>
+                  </w:txbxContent>
+                </v:textbox>
+              </v:shape>
+            </w:pict>
+          </mc:Fallback>
+        </mc:AlternateContent>
+      </w:r>
+      <w:r>
+        <w:rPr>
+          <w:rFonts w:ascii="Garamond" w:hAnsi="Garamond"/>
+          <w:b/>
+          <w:noProof/>
+          <w:sz w:val="48"/>
+          <w:u w:val="single"/>
+        </w:rPr>
+        <mc:AlternateContent>
+          <mc:Choice Requires="wps">
+            <w:drawing>
+              <wp:anchor distT="0" distB="0" distL="114300" distR="114300" simplePos="0" relativeHeight="251697152" behindDoc="0" locked="0" layoutInCell="1" allowOverlap="1" wp14:anchorId="560A471B" wp14:editId="6356AC73">
+                <wp:simplePos x="0" y="0"/>
+                <wp:positionH relativeFrom="column">
+                  <wp:posOffset>6296025</wp:posOffset>
+                </wp:positionH>
+                <wp:positionV relativeFrom="paragraph">
+                  <wp:posOffset>4324350</wp:posOffset>
+                </wp:positionV>
+                <wp:extent cx="1466850" cy="1390650"/>
+                <wp:effectExtent l="0" t="0" r="19050" b="19050"/>
+                <wp:wrapNone/>
+                <wp:docPr id="26" name="Text Box 26"/>
+                <wp:cNvGraphicFramePr/>
+                <a:graphic xmlns:a="http://schemas.openxmlformats.org/drawingml/2006/main">
+                  <a:graphicData uri="http://schemas.microsoft.com/office/word/2010/wordprocessingShape">
+                    <wps:wsp>
+                      <wps:cNvSpPr txBox="1"/>
+                      <wps:spPr>
+                        <a:xfrm>
+                          <a:off x="0" y="0"/>
+                          <a:ext cx="1466850" cy="1390650"/>
+                        </a:xfrm>
+                        <a:prstGeom prst="rect">
+                          <a:avLst/>
+                        </a:prstGeom>
+                        <a:solidFill>
+                          <a:schemeClr val="lt1"/>
+                        </a:solidFill>
+                        <a:ln w="6350">
+                          <a:solidFill>
+                            <a:prstClr val="black"/>
+                          </a:solidFill>
+                        </a:ln>
+                      </wps:spPr>
+                      <wps:txbx>
+                        <w:txbxContent>
+                          <w:p>
+                            <w:pPr>
+                              <w:rPr>
+                                <w:rFonts w:ascii="Garamond" w:hAnsi="Garamond"/>
+                                <w:b/>
+                                <w:sz w:val="32"/>
+                              </w:rPr>
+                            </w:pPr>
+                            <w:r>
+                              <w:rPr>
+                                <w:rFonts w:ascii="Garamond" w:hAnsi="Garamond"/>
+                                <w:b/>
+                                <w:sz w:val="32"/>
+                              </w:rPr>
+                              <w:t>Bibliography</w:t>
+                            </w:r>
+                          </w:p>
+                          <w:p/>
+                        </w:txbxContent>
+                      </wps:txbx>
+                      <wps:bodyPr rot="0" spcFirstLastPara="0" vertOverflow="overflow" horzOverflow="overflow" vert="horz" wrap="square" lIns="91440" tIns="45720" rIns="91440" bIns="45720" numCol="1" spcCol="0" rtlCol="0" fromWordArt="0" anchor="t" anchorCtr="0" forceAA="0" compatLnSpc="1">
+                        <a:prstTxWarp prst="textNoShape">
+                          <a:avLst/>
+                        </a:prstTxWarp>
+                        <a:noAutofit/>
+                      </wps:bodyPr>
+                    </wps:wsp>
+                  </a:graphicData>
+                </a:graphic>
+                <wp14:sizeRelH relativeFrom="margin">
+                  <wp14:pctWidth>0</wp14:pctWidth>
+                </wp14:sizeRelH>
+                <wp14:sizeRelV relativeFrom="margin">
+                  <wp14:pctHeight>0</wp14:pctHeight>
+                </wp14:sizeRelV>
+              </wp:anchor>
+            </w:drawing>
+          </mc:Choice>
+          <mc:Fallback>
+            <w:pict>
+              <v:shape w14:anchorId="560A471B" id="Text Box 26" o:spid="_x0000_s1030" type="#_x0000_t202" style="position:absolute;left:0;text-align:left;margin-left:495.75pt;margin-top:340.5pt;width:115.5pt;height:109.5pt;z-index:251697152;visibility:visible;mso-wrap-style:square;mso-width-percent:0;mso-height-percent:0;mso-wrap-distance-left:9pt;mso-wrap-distance-top:0;mso-wrap-distance-right:9pt;mso-wrap-distance-bottom:0;mso-position-horizontal:absolute;mso-position-horizontal-relative:text;mso-position-vertical:absolute;mso-position-vertical-relative:text;mso-width-percent:0;mso-height-percent:0;mso-width-relative:margin;mso-height-relative:margin;v-text-anchor:top" o:gfxdata="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" fillcolor="white [3201]" strokeweight=".5pt">
+                <v:textbox>
+                  <w:txbxContent>
+                    <w:p>
+                      <w:pPr>
+                        <w:rPr>
+                          <w:rFonts w:ascii="Garamond" w:hAnsi="Garamond"/>
+                          <w:b/>
+                          <w:sz w:val="32"/>
+                        </w:rPr>
+                      </w:pPr>
+                      <w:r>
+                        <w:rPr>
+                          <w:rFonts w:ascii="Garamond" w:hAnsi="Garamond"/>
+                          <w:b/>
+                          <w:sz w:val="32"/>
+                        </w:rPr>
+                        <w:t>Bibliography</w:t>
+                      </w:r>
+                    </w:p>
+                    <w:p/>
+                  </w:txbxContent>
+                </v:textbox>
+              </v:shape>
+            </w:pict>
+          </mc:Fallback>
+        </mc:AlternateContent>
+      </w:r>
+      <w:r>
+        <w:rPr>
+          <w:rFonts w:ascii="Garamond" w:hAnsi="Garamond"/>
+          <w:b/>
+          <w:noProof/>
+          <w:sz w:val="48"/>
+          <w:u w:val="single"/>
+        </w:rPr>
+        <mc:AlternateContent>
+          <mc:Choice Requires="wps">
+            <w:drawing>
+              <wp:anchor distT="0" distB="0" distL="114300" distR="114300" simplePos="0" relativeHeight="251699200" behindDoc="0" locked="0" layoutInCell="1" allowOverlap="1" wp14:anchorId="0F22A939" wp14:editId="3FC2A355">
+                <wp:simplePos x="0" y="0"/>
+                <wp:positionH relativeFrom="column">
+                  <wp:posOffset>6305550</wp:posOffset>
+                </wp:positionH>
+                <wp:positionV relativeFrom="paragraph">
+                  <wp:posOffset>3133725</wp:posOffset>
+                </wp:positionV>
+                <wp:extent cx="1466850" cy="981075"/>
+                <wp:effectExtent l="0" t="0" r="19050" b="28575"/>
+                <wp:wrapNone/>
+                <wp:docPr id="27" name="Text Box 27"/>
+                <wp:cNvGraphicFramePr/>
+                <a:graphic xmlns:a="http://schemas.openxmlformats.org/drawingml/2006/main">
+                  <a:graphicData uri="http://schemas.microsoft.com/office/word/2010/wordprocessingShape">
+                    <wps:wsp>
+                      <wps:cNvSpPr txBox="1"/>
+                      <wps:spPr>
+                        <a:xfrm>
+                          <a:off x="0" y="0"/>
+                          <a:ext cx="1466850" cy="981075"/>
+                        </a:xfrm>
+                        <a:prstGeom prst="rect">
+                          <a:avLst/>
+                        </a:prstGeom>
+                        <a:solidFill>
+                          <a:schemeClr val="lt1"/>
                         </a:solidFill>
                         <a:ln w="6350">
                           <a:solidFill>
@@ -204,6 +800,9 @@
                     </wps:wsp>
                   </a:graphicData>
                 </a:graphic>
+                <wp14:sizeRelH relativeFrom="margin">
+                  <wp14:pctWidth>0</wp14:pctWidth>
+                </wp14:sizeRelH>
                 <wp14:sizeRelV relativeFrom="margin">
                   <wp14:pctHeight>0</wp14:pctHeight>
                 </wp14:sizeRelV>
@@ -212,7 +811,7 @@
           </mc:Choice>
           <mc:Fallback>
             <w:pict>
-              <v:shape w14:anchorId="53FC57C4" id="Text Box 14" o:spid="_x0000_s1027" type="#_x0000_t202" style="position:absolute;left:0;text-align:left;margin-left:491.8pt;margin-top:244.05pt;width:129.95pt;height:86.95pt;z-index:251681792;visibility:visible;mso-wrap-style:square;mso-height-percent:0;mso-wrap-distance-left:9pt;mso-wrap-distance-top:0;mso-wrap-distance-right:9pt;mso-wrap-distance-bottom:0;mso-position-horizontal:absolute;mso-position-horizontal-relative:text;mso-position-vertical:absolute;mso-position-vertical-relative:text;mso-height-percent:0;mso-height-relative:margin;v-text-anchor:top" o:gfxdata="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" fillcolor="#eaeaea" strokeweight=".5pt">
+              <v:shape w14:anchorId="0F22A939" id="Text Box 27" o:spid="_x0000_s1031" type="#_x0000_t202" style="position:absolute;left:0;text-align:left;margin-left:496.5pt;margin-top:246.75pt;width:115.5pt;height:77.25pt;z-index:251699200;visibility:visible;mso-wrap-style:square;mso-width-percent:0;mso-height-percent:0;mso-wrap-distance-left:9pt;mso-wrap-distance-top:0;mso-wrap-distance-right:9pt;mso-wrap-distance-bottom:0;mso-position-horizontal:absolute;mso-position-horizontal-relative:text;mso-position-vertical:absolute;mso-position-vertical-relative:text;mso-width-percent:0;mso-height-percent:0;mso-width-relative:margin;mso-height-relative:margin;v-text-anchor:top" o:gfxdata="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" fillcolor="white [3201]" strokeweight=".5pt">
                 <v:textbox>
                   <w:txbxContent>
                     <w:p>
@@ -245,24 +844,24 @@
           <w:rFonts w:ascii="Garamond" w:hAnsi="Garamond"/>
           <w:b/>
           <w:noProof/>
-          <w:sz w:val="44"/>
+          <w:sz w:val="48"/>
           <w:u w:val="single"/>
         </w:rPr>
         <mc:AlternateContent>
           <mc:Choice Requires="wps">
             <w:drawing>
-              <wp:anchor distT="0" distB="0" distL="114300" distR="114300" simplePos="0" relativeHeight="251683840" behindDoc="0" locked="0" layoutInCell="1" allowOverlap="1" wp14:anchorId="6791F4FF" wp14:editId="6570D5D1">
+              <wp:anchor distT="0" distB="0" distL="114300" distR="114300" simplePos="0" relativeHeight="251686912" behindDoc="0" locked="0" layoutInCell="1" allowOverlap="1" wp14:anchorId="2900D37D" wp14:editId="1FBE338F">
                 <wp:simplePos x="0" y="0"/>
                 <wp:positionH relativeFrom="column">
-                  <wp:posOffset>6234545</wp:posOffset>
+                  <wp:posOffset>6324600</wp:posOffset>
                 </wp:positionH>
                 <wp:positionV relativeFrom="paragraph">
-                  <wp:posOffset>4275117</wp:posOffset>
+                  <wp:posOffset>600075</wp:posOffset>
                 </wp:positionV>
-                <wp:extent cx="1650365" cy="1543652"/>
-                <wp:effectExtent l="0" t="0" r="26035" b="19050"/>
+                <wp:extent cx="1466850" cy="2305050"/>
+                <wp:effectExtent l="0" t="0" r="19050" b="19050"/>
                 <wp:wrapNone/>
-                <wp:docPr id="15" name="Text Box 15"/>
+                <wp:docPr id="21" name="Text Box 21"/>
                 <wp:cNvGraphicFramePr/>
                 <a:graphic xmlns:a="http://schemas.openxmlformats.org/drawingml/2006/main">
                   <a:graphicData uri="http://schemas.microsoft.com/office/word/2010/wordprocessingShape">
@@ -271,17 +870,17 @@
                       <wps:spPr>
                         <a:xfrm>
                           <a:off x="0" y="0"/>
-                          <a:ext cx="1650365" cy="1543652"/>
+                          <a:ext cx="1466850" cy="2305050"/>
                         </a:xfrm>
                         <a:prstGeom prst="rect">
                           <a:avLst/>
                         </a:prstGeom>
                         <a:solidFill>
-                          <a:srgbClr val="FFCF89"/>
+                          <a:schemeClr val="lt1"/>
                         </a:solidFill>
                         <a:ln w="6350">
                           <a:solidFill>
-                            <a:schemeClr val="tx1"/>
+                            <a:prstClr val="black"/>
                           </a:solidFill>
                         </a:ln>
                       </wps:spPr>
@@ -301,8 +900,17 @@
                                 <w:b/>
                                 <w:sz w:val="32"/>
                               </w:rPr>
-                              <w:t>Bibliography</w:t>
+                              <w:t>Conclusions</w:t>
                             </w:r>
+                          </w:p>
+                          <w:p>
+                            <w:pPr>
+                              <w:rPr>
+                                <w:rFonts w:ascii="Garamond" w:hAnsi="Garamond"/>
+                                <w:b/>
+                                <w:sz w:val="32"/>
+                              </w:rPr>
+                            </w:pPr>
                           </w:p>
                           <w:p/>
                         </w:txbxContent>
@@ -316,6 +924,9 @@
                     </wps:wsp>
                   </a:graphicData>
                 </a:graphic>
+                <wp14:sizeRelH relativeFrom="margin">
+                  <wp14:pctWidth>0</wp14:pctWidth>
+                </wp14:sizeRelH>
                 <wp14:sizeRelV relativeFrom="margin">
                   <wp14:pctHeight>0</wp14:pctHeight>
                 </wp14:sizeRelV>
@@ -324,7 +935,7 @@
           </mc:Choice>
           <mc:Fallback>
             <w:pict>
-              <v:shape w14:anchorId="6791F4FF" id="Text Box 15" o:spid="_x0000_s1028" type="#_x0000_t202" style="position:absolute;left:0;text-align:left;margin-left:490.9pt;margin-top:336.6pt;width:129.95pt;height:121.55pt;z-index:251683840;visibility:visible;mso-wrap-style:square;mso-height-percent:0;mso-wrap-distance-left:9pt;mso-wrap-distance-top:0;mso-wrap-distance-right:9pt;mso-wrap-distance-bottom:0;mso-position-horizontal:absolute;mso-position-horizontal-relative:text;mso-position-vertical:absolute;mso-position-vertical-relative:text;mso-height-percent:0;mso-height-relative:margin;v-text-anchor:top" o:gfxdata="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" fillcolor="#ffcf89" strokecolor="black [3213]" strokeweight=".5pt">
+              <v:shape w14:anchorId="2900D37D" id="Text Box 21" o:spid="_x0000_s1032" type="#_x0000_t202" style="position:absolute;left:0;text-align:left;margin-left:498pt;margin-top:47.25pt;width:115.5pt;height:181.5pt;z-index:251686912;visibility:visible;mso-wrap-style:square;mso-width-percent:0;mso-height-percent:0;mso-wrap-distance-left:9pt;mso-wrap-distance-top:0;mso-wrap-distance-right:9pt;mso-wrap-distance-bottom:0;mso-position-horizontal:absolute;mso-position-horizontal-relative:text;mso-position-vertical:absolute;mso-position-vertical-relative:text;mso-width-percent:0;mso-height-percent:0;mso-width-relative:margin;mso-height-relative:margin;v-text-anchor:top" o:gfxdata="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" fillcolor="white [3201]" strokeweight=".5pt">
                 <v:textbox>
                   <w:txbxContent>
                     <w:p>
@@ -341,7 +952,131 @@
                           <w:b/>
                           <w:sz w:val="32"/>
                         </w:rPr>
-                        <w:t>Bibliography</w:t>
+                        <w:t>Conclusions</w:t>
+                      </w:r>
+                    </w:p>
+                    <w:p>
+                      <w:pPr>
+                        <w:rPr>
+                          <w:rFonts w:ascii="Garamond" w:hAnsi="Garamond"/>
+                          <w:b/>
+                          <w:sz w:val="32"/>
+                        </w:rPr>
+                      </w:pPr>
+                    </w:p>
+                    <w:p/>
+                  </w:txbxContent>
+                </v:textbox>
+              </v:shape>
+            </w:pict>
+          </mc:Fallback>
+        </mc:AlternateContent>
+      </w:r>
+      <w:r>
+        <w:rPr>
+          <w:rFonts w:ascii="Garamond" w:hAnsi="Garamond"/>
+          <w:b/>
+          <w:noProof/>
+          <w:sz w:val="48"/>
+          <w:u w:val="single"/>
+        </w:rPr>
+        <mc:AlternateContent>
+          <mc:Choice Requires="wps">
+            <w:drawing>
+              <wp:anchor distT="0" distB="0" distL="114300" distR="114300" simplePos="0" relativeHeight="251691008" behindDoc="0" locked="0" layoutInCell="1" allowOverlap="1" wp14:anchorId="5ECCC3EC" wp14:editId="70851FCE">
+                <wp:simplePos x="0" y="0"/>
+                <wp:positionH relativeFrom="column">
+                  <wp:posOffset>828675</wp:posOffset>
+                </wp:positionH>
+                <wp:positionV relativeFrom="paragraph">
+                  <wp:posOffset>2705101</wp:posOffset>
+                </wp:positionV>
+                <wp:extent cx="1466850" cy="1104900"/>
+                <wp:effectExtent l="0" t="0" r="19050" b="19050"/>
+                <wp:wrapNone/>
+                <wp:docPr id="23" name="Text Box 23"/>
+                <wp:cNvGraphicFramePr/>
+                <a:graphic xmlns:a="http://schemas.openxmlformats.org/drawingml/2006/main">
+                  <a:graphicData uri="http://schemas.microsoft.com/office/word/2010/wordprocessingShape">
+                    <wps:wsp>
+                      <wps:cNvSpPr txBox="1"/>
+                      <wps:spPr>
+                        <a:xfrm>
+                          <a:off x="0" y="0"/>
+                          <a:ext cx="1466850" cy="1104900"/>
+                        </a:xfrm>
+                        <a:prstGeom prst="rect">
+                          <a:avLst/>
+                        </a:prstGeom>
+                        <a:solidFill>
+                          <a:schemeClr val="lt1"/>
+                        </a:solidFill>
+                        <a:ln w="6350">
+                          <a:solidFill>
+                            <a:prstClr val="black"/>
+                          </a:solidFill>
+                        </a:ln>
+                      </wps:spPr>
+                      <wps:txbx>
+                        <w:txbxContent>
+                          <w:p>
+                            <w:pPr>
+                              <w:rPr>
+                                <w:rFonts w:ascii="Garamond" w:hAnsi="Garamond"/>
+                                <w:b/>
+                                <w:sz w:val="32"/>
+                              </w:rPr>
+                            </w:pPr>
+                            <w:r>
+                              <w:rPr>
+                                <w:rFonts w:ascii="Garamond" w:hAnsi="Garamond"/>
+                                <w:b/>
+                                <w:sz w:val="32"/>
+                              </w:rPr>
+                              <w:t>Hypothesis</w:t>
+                            </w:r>
+                          </w:p>
+                          <w:p/>
+                        </w:txbxContent>
+                      </wps:txbx>
+                      <wps:bodyPr rot="0" spcFirstLastPara="0" vertOverflow="overflow" horzOverflow="overflow" vert="horz" wrap="square" lIns="91440" tIns="45720" rIns="91440" bIns="45720" numCol="1" spcCol="0" rtlCol="0" fromWordArt="0" anchor="t" anchorCtr="0" forceAA="0" compatLnSpc="1">
+                        <a:prstTxWarp prst="textNoShape">
+                          <a:avLst/>
+                        </a:prstTxWarp>
+                        <a:noAutofit/>
+                      </wps:bodyPr>
+                    </wps:wsp>
+                  </a:graphicData>
+                </a:graphic>
+                <wp14:sizeRelH relativeFrom="margin">
+                  <wp14:pctWidth>0</wp14:pctWidth>
+                </wp14:sizeRelH>
+                <wp14:sizeRelV relativeFrom="margin">
+                  <wp14:pctHeight>0</wp14:pctHeight>
+                </wp14:sizeRelV>
+              </wp:anchor>
+            </w:drawing>
+          </mc:Choice>
+          <mc:Fallback>
+            <w:pict>
+              <v:shape w14:anchorId="5ECCC3EC" id="Text Box 23" o:spid="_x0000_s1033" type="#_x0000_t202" style="position:absolute;left:0;text-align:left;margin-left:65.25pt;margin-top:213pt;width:115.5pt;height:87pt;z-index:251691008;visibility:visible;mso-wrap-style:square;mso-width-percent:0;mso-height-percent:0;mso-wrap-distance-left:9pt;mso-wrap-distance-top:0;mso-wrap-distance-right:9pt;mso-wrap-distance-bottom:0;mso-position-horizontal:absolute;mso-position-horizontal-relative:text;mso-position-vertical:absolute;mso-position-vertical-relative:text;mso-width-percent:0;mso-height-percent:0;mso-width-relative:margin;mso-height-relative:margin;v-text-anchor:top" o:gfxdata="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" fillcolor="white [3201]" strokeweight=".5pt">
+                <v:textbox>
+                  <w:txbxContent>
+                    <w:p>
+                      <w:pPr>
+                        <w:rPr>
+                          <w:rFonts w:ascii="Garamond" w:hAnsi="Garamond"/>
+                          <w:b/>
+                          <w:sz w:val="32"/>
+                        </w:rPr>
+                      </w:pPr>
+                      <w:r>
+                        <w:rPr>
+                          <w:rFonts w:ascii="Garamond" w:hAnsi="Garamond"/>
+                          <w:b/>
+                          <w:sz w:val="32"/>
+                        </w:rPr>
+                        <w:t>Hypothesis</w:t>
                       </w:r>
                     </w:p>
                     <w:p/>
@@ -357,24 +1092,24 @@
           <w:rFonts w:ascii="Garamond" w:hAnsi="Garamond"/>
           <w:b/>
           <w:noProof/>
-          <w:sz w:val="44"/>
+          <w:sz w:val="48"/>
           <w:u w:val="single"/>
         </w:rPr>
         <mc:AlternateContent>
           <mc:Choice Requires="wps">
             <w:drawing>
-              <wp:anchor distT="0" distB="0" distL="114300" distR="114300" simplePos="0" relativeHeight="251677696" behindDoc="0" locked="0" layoutInCell="1" allowOverlap="1" wp14:anchorId="34C7A471" wp14:editId="69FC6401">
+              <wp:anchor distT="0" distB="0" distL="114300" distR="114300" simplePos="0" relativeHeight="251688960" behindDoc="0" locked="0" layoutInCell="1" allowOverlap="1" wp14:anchorId="3E221154" wp14:editId="3BFFA825">
                 <wp:simplePos x="0" y="0"/>
                 <wp:positionH relativeFrom="column">
-                  <wp:posOffset>748145</wp:posOffset>
+                  <wp:posOffset>819150</wp:posOffset>
                 </wp:positionH>
                 <wp:positionV relativeFrom="paragraph">
-                  <wp:posOffset>3978235</wp:posOffset>
+                  <wp:posOffset>4048126</wp:posOffset>
                 </wp:positionV>
-                <wp:extent cx="1650670" cy="1852550"/>
-                <wp:effectExtent l="0" t="0" r="26035" b="14605"/>
+                <wp:extent cx="1466850" cy="1714500"/>
+                <wp:effectExtent l="0" t="0" r="19050" b="19050"/>
                 <wp:wrapNone/>
-                <wp:docPr id="12" name="Text Box 12"/>
+                <wp:docPr id="22" name="Text Box 22"/>
                 <wp:cNvGraphicFramePr/>
                 <a:graphic xmlns:a="http://schemas.openxmlformats.org/drawingml/2006/main">
                   <a:graphicData uri="http://schemas.microsoft.com/office/word/2010/wordprocessingShape">
@@ -383,13 +1118,13 @@
                       <wps:spPr>
                         <a:xfrm>
                           <a:off x="0" y="0"/>
-                          <a:ext cx="1650670" cy="1852550"/>
+                          <a:ext cx="1466850" cy="1714500"/>
                         </a:xfrm>
                         <a:prstGeom prst="rect">
                           <a:avLst/>
                         </a:prstGeom>
                         <a:solidFill>
-                          <a:srgbClr val="FFCF89"/>
+                          <a:schemeClr val="lt1"/>
                         </a:solidFill>
                         <a:ln w="6350">
                           <a:solidFill>
@@ -428,6 +1163,9 @@
                     </wps:wsp>
                   </a:graphicData>
                 </a:graphic>
+                <wp14:sizeRelH relativeFrom="margin">
+                  <wp14:pctWidth>0</wp14:pctWidth>
+                </wp14:sizeRelH>
                 <wp14:sizeRelV relativeFrom="margin">
                   <wp14:pctHeight>0</wp14:pctHeight>
                 </wp14:sizeRelV>
@@ -436,7 +1174,7 @@
           </mc:Choice>
           <mc:Fallback>
             <w:pict>
-              <v:shape w14:anchorId="34C7A471" id="Text Box 12" o:spid="_x0000_s1029" type="#_x0000_t202" style="position:absolute;left:0;text-align:left;margin-left:58.9pt;margin-top:313.25pt;width:129.95pt;height:145.85pt;z-index:251677696;visibility:visible;mso-wrap-style:square;mso-height-percent:0;mso-wrap-distance-left:9pt;mso-wrap-distance-top:0;mso-wrap-distance-right:9pt;mso-wrap-distance-bottom:0;mso-position-horizontal:absolute;mso-position-horizontal-relative:text;mso-position-vertical:absolute;mso-position-vertical-relative:text;mso-height-percent:0;mso-height-relative:margin;v-text-anchor:top" o:gfxdata="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" fillcolor="#ffcf89" strokeweight=".5pt">
+              <v:shape w14:anchorId="3E221154" id="Text Box 22" o:spid="_x0000_s1034" type="#_x0000_t202" style="position:absolute;left:0;text-align:left;margin-left:64.5pt;margin-top:318.75pt;width:115.5pt;height:135pt;z-index:251688960;visibility:visible;mso-wrap-style:square;mso-width-percent:0;mso-height-percent:0;mso-wrap-distance-left:9pt;mso-wrap-distance-top:0;mso-wrap-distance-right:9pt;mso-wrap-distance-bottom:0;mso-position-horizontal:absolute;mso-position-horizontal-relative:text;mso-position-vertical:absolute;mso-position-vertical-relative:text;mso-width-percent:0;mso-height-percent:0;mso-width-relative:margin;mso-height-relative:margin;v-text-anchor:top" o:gfxdata="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" fillcolor="white [3201]" strokeweight=".5pt">
                 <v:textbox>
                   <w:txbxContent>
                     <w:p>
@@ -469,24 +1207,24 @@
           <w:rFonts w:ascii="Garamond" w:hAnsi="Garamond"/>
           <w:b/>
           <w:noProof/>
-          <w:sz w:val="44"/>
+          <w:sz w:val="48"/>
           <w:u w:val="single"/>
         </w:rPr>
         <mc:AlternateContent>
           <mc:Choice Requires="wps">
             <w:drawing>
-              <wp:anchor distT="0" distB="0" distL="114300" distR="114300" simplePos="0" relativeHeight="251675648" behindDoc="0" locked="0" layoutInCell="1" allowOverlap="1" wp14:anchorId="12957C38" wp14:editId="0BCB1B82">
+              <wp:anchor distT="0" distB="0" distL="114300" distR="114300" simplePos="0" relativeHeight="251684864" behindDoc="0" locked="0" layoutInCell="1" allowOverlap="1" wp14:anchorId="59E26B1B" wp14:editId="5E33D894">
                 <wp:simplePos x="0" y="0"/>
                 <wp:positionH relativeFrom="column">
-                  <wp:posOffset>736270</wp:posOffset>
+                  <wp:posOffset>809625</wp:posOffset>
                 </wp:positionH>
                 <wp:positionV relativeFrom="paragraph">
-                  <wp:posOffset>2612571</wp:posOffset>
+                  <wp:posOffset>600074</wp:posOffset>
                 </wp:positionV>
-                <wp:extent cx="1650670" cy="1294411"/>
-                <wp:effectExtent l="0" t="0" r="26035" b="20320"/>
+                <wp:extent cx="1466850" cy="1857375"/>
+                <wp:effectExtent l="0" t="0" r="19050" b="28575"/>
                 <wp:wrapNone/>
-                <wp:docPr id="11" name="Text Box 11"/>
+                <wp:docPr id="17" name="Text Box 17"/>
                 <wp:cNvGraphicFramePr/>
                 <a:graphic xmlns:a="http://schemas.openxmlformats.org/drawingml/2006/main">
                   <a:graphicData uri="http://schemas.microsoft.com/office/word/2010/wordprocessingShape">
@@ -495,125 +1233,13 @@
                       <wps:spPr>
                         <a:xfrm>
                           <a:off x="0" y="0"/>
-                          <a:ext cx="1650670" cy="1294411"/>
+                          <a:ext cx="1466850" cy="1857375"/>
                         </a:xfrm>
                         <a:prstGeom prst="rect">
                           <a:avLst/>
                         </a:prstGeom>
                         <a:solidFill>
-                          <a:srgbClr val="EAEAEA"/>
-                        </a:solidFill>
-                        <a:ln w="6350">
-                          <a:solidFill>
-                            <a:prstClr val="black"/>
-                          </a:solidFill>
-                        </a:ln>
-                      </wps:spPr>
-                      <wps:txbx>
-                        <w:txbxContent>
-                          <w:p>
-                            <w:pPr>
-                              <w:rPr>
-                                <w:rFonts w:ascii="Garamond" w:hAnsi="Garamond"/>
-                                <w:b/>
-                                <w:sz w:val="32"/>
-                              </w:rPr>
-                            </w:pPr>
-                            <w:r>
-                              <w:rPr>
-                                <w:rFonts w:ascii="Garamond" w:hAnsi="Garamond"/>
-                                <w:b/>
-                                <w:sz w:val="32"/>
-                              </w:rPr>
-                              <w:t>Hypothesis</w:t>
-                            </w:r>
-                          </w:p>
-                          <w:p/>
-                        </w:txbxContent>
-                      </wps:txbx>
-                      <wps:bodyPr rot="0" spcFirstLastPara="0" vertOverflow="overflow" horzOverflow="overflow" vert="horz" wrap="square" lIns="91440" tIns="45720" rIns="91440" bIns="45720" numCol="1" spcCol="0" rtlCol="0" fromWordArt="0" anchor="t" anchorCtr="0" forceAA="0" compatLnSpc="1">
-                        <a:prstTxWarp prst="textNoShape">
-                          <a:avLst/>
-                        </a:prstTxWarp>
-                        <a:noAutofit/>
-                      </wps:bodyPr>
-                    </wps:wsp>
-                  </a:graphicData>
-                </a:graphic>
-                <wp14:sizeRelV relativeFrom="margin">
-                  <wp14:pctHeight>0</wp14:pctHeight>
-                </wp14:sizeRelV>
-              </wp:anchor>
-            </w:drawing>
-          </mc:Choice>
-          <mc:Fallback>
-            <w:pict>
-              <v:shape w14:anchorId="12957C38" id="Text Box 11" o:spid="_x0000_s1030" type="#_x0000_t202" style="position:absolute;left:0;text-align:left;margin-left:57.95pt;margin-top:205.7pt;width:129.95pt;height:101.9pt;z-index:251675648;visibility:visible;mso-wrap-style:square;mso-height-percent:0;mso-wrap-distance-left:9pt;mso-wrap-distance-top:0;mso-wrap-distance-right:9pt;mso-wrap-distance-bottom:0;mso-position-horizontal:absolute;mso-position-horizontal-relative:text;mso-position-vertical:absolute;mso-position-vertical-relative:text;mso-height-percent:0;mso-height-relative:margin;v-text-anchor:top" o:gfxdata="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" fillcolor="#eaeaea" strokeweight=".5pt">
-                <v:textbox>
-                  <w:txbxContent>
-                    <w:p>
-                      <w:pPr>
-                        <w:rPr>
-                          <w:rFonts w:ascii="Garamond" w:hAnsi="Garamond"/>
-                          <w:b/>
-                          <w:sz w:val="32"/>
-                        </w:rPr>
-                      </w:pPr>
-                      <w:r>
-                        <w:rPr>
-                          <w:rFonts w:ascii="Garamond" w:hAnsi="Garamond"/>
-                          <w:b/>
-                          <w:sz w:val="32"/>
-                        </w:rPr>
-                        <w:t>Hypothesis</w:t>
-                      </w:r>
-                    </w:p>
-                    <w:p/>
-                  </w:txbxContent>
-                </v:textbox>
-              </v:shape>
-            </w:pict>
-          </mc:Fallback>
-        </mc:AlternateContent>
-      </w:r>
-      <w:r>
-        <w:rPr>
-          <w:rFonts w:ascii="Garamond" w:hAnsi="Garamond"/>
-          <w:b/>
-          <w:noProof/>
-          <w:sz w:val="44"/>
-          <w:u w:val="single"/>
-        </w:rPr>
-        <mc:AlternateContent>
-          <mc:Choice Requires="wps">
-            <w:drawing>
-              <wp:anchor distT="0" distB="0" distL="114300" distR="114300" simplePos="0" relativeHeight="251673600" behindDoc="0" locked="0" layoutInCell="1" allowOverlap="1" wp14:anchorId="09EAEF52" wp14:editId="14EBCCE5">
-                <wp:simplePos x="0" y="0"/>
-                <wp:positionH relativeFrom="column">
-                  <wp:posOffset>724395</wp:posOffset>
-                </wp:positionH>
-                <wp:positionV relativeFrom="paragraph">
-                  <wp:posOffset>510639</wp:posOffset>
-                </wp:positionV>
-                <wp:extent cx="1650670" cy="2018805"/>
-                <wp:effectExtent l="0" t="0" r="26035" b="19685"/>
-                <wp:wrapNone/>
-                <wp:docPr id="10" name="Text Box 10"/>
-                <wp:cNvGraphicFramePr/>
-                <a:graphic xmlns:a="http://schemas.openxmlformats.org/drawingml/2006/main">
-                  <a:graphicData uri="http://schemas.microsoft.com/office/word/2010/wordprocessingShape">
-                    <wps:wsp>
-                      <wps:cNvSpPr txBox="1"/>
-                      <wps:spPr>
-                        <a:xfrm>
-                          <a:off x="0" y="0"/>
-                          <a:ext cx="1650670" cy="2018805"/>
-                        </a:xfrm>
-                        <a:prstGeom prst="rect">
-                          <a:avLst/>
-                        </a:prstGeom>
-                        <a:solidFill>
-                          <a:srgbClr val="00CCFF"/>
+                          <a:schemeClr val="lt1"/>
                         </a:solidFill>
                         <a:ln w="6350">
                           <a:solidFill>
@@ -640,6 +1266,7 @@
                               <w:t>Introduction</w:t>
                             </w:r>
                           </w:p>
+                          <w:p/>
                         </w:txbxContent>
                       </wps:txbx>
                       <wps:bodyPr rot="0" spcFirstLastPara="0" vertOverflow="overflow" horzOverflow="overflow" vert="horz" wrap="square" lIns="91440" tIns="45720" rIns="91440" bIns="45720" numCol="1" spcCol="0" rtlCol="0" fromWordArt="0" anchor="t" anchorCtr="0" forceAA="0" compatLnSpc="1">
@@ -651,12 +1278,18 @@
                     </wps:wsp>
                   </a:graphicData>
                 </a:graphic>
+                <wp14:sizeRelH relativeFrom="margin">
+                  <wp14:pctWidth>0</wp14:pctWidth>
+                </wp14:sizeRelH>
+                <wp14:sizeRelV relativeFrom="margin">
+                  <wp14:pctHeight>0</wp14:pctHeight>
+                </wp14:sizeRelV>
               </wp:anchor>
             </w:drawing>
           </mc:Choice>
           <mc:Fallback>
             <w:pict>
-              <v:shape w14:anchorId="09EAEF52" id="Text Box 10" o:spid="_x0000_s1031" type="#_x0000_t202" style="position:absolute;left:0;text-align:left;margin-left:57.05pt;margin-top:40.2pt;width:129.95pt;height:158.95pt;z-index:251673600;visibility:visible;mso-wrap-style:square;mso-wrap-distance-left:9pt;mso-wrap-distance-top:0;mso-wrap-distance-right:9pt;mso-wrap-distance-bottom:0;mso-position-horizontal:absolute;mso-position-horizontal-relative:text;mso-position-vertical:absolute;mso-position-vertical-relative:text;v-text-anchor:top" o:gfxdata="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" fillcolor="#0cf" strokeweight=".5pt">
+              <v:shape w14:anchorId="59E26B1B" id="Text Box 17" o:spid="_x0000_s1035" type="#_x0000_t202" style="position:absolute;left:0;text-align:left;margin-left:63.75pt;margin-top:47.25pt;width:115.5pt;height:146.25pt;z-index:251684864;visibility:visible;mso-wrap-style:square;mso-width-percent:0;mso-height-percent:0;mso-wrap-distance-left:9pt;mso-wrap-distance-top:0;mso-wrap-distance-right:9pt;mso-wrap-distance-bottom:0;mso-position-horizontal:absolute;mso-position-horizontal-relative:text;mso-position-vertical:absolute;mso-position-vertical-relative:text;mso-width-percent:0;mso-height-percent:0;mso-width-relative:margin;mso-height-relative:margin;v-text-anchor:top" o:gfxdata="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" fillcolor="white [3201]" strokeweight=".5pt">
                 <v:textbox>
                   <w:txbxContent>
                     <w:p>
@@ -676,6 +1309,7 @@
                         <w:t>Introduction</w:t>
                       </w:r>
                     </w:p>
+                    <w:p/>
                   </w:txbxContent>
                 </v:textbox>
               </v:shape>
@@ -688,22 +1322,116 @@
           <w:rFonts w:ascii="Garamond" w:hAnsi="Garamond"/>
           <w:b/>
           <w:noProof/>
-          <w:sz w:val="44"/>
+          <w:sz w:val="48"/>
           <w:u w:val="single"/>
         </w:rPr>
         <mc:AlternateContent>
           <mc:Choice Requires="wps">
             <w:drawing>
-              <wp:anchor distT="0" distB="0" distL="114300" distR="114300" simplePos="0" relativeHeight="251672576" behindDoc="0" locked="0" layoutInCell="1" allowOverlap="1" wp14:anchorId="35203832" wp14:editId="3018A930">
+              <wp:anchor distT="0" distB="0" distL="114300" distR="114300" simplePos="0" relativeHeight="251683840" behindDoc="0" locked="0" layoutInCell="1" allowOverlap="1" wp14:anchorId="06088394" wp14:editId="0FAC8821">
+                <wp:simplePos x="0" y="0"/>
+                <wp:positionH relativeFrom="column">
+                  <wp:posOffset>6210300</wp:posOffset>
+                </wp:positionH>
+                <wp:positionV relativeFrom="paragraph">
+                  <wp:posOffset>4248149</wp:posOffset>
+                </wp:positionV>
+                <wp:extent cx="1650365" cy="1571625"/>
+                <wp:effectExtent l="0" t="0" r="26035" b="28575"/>
+                <wp:wrapNone/>
+                <wp:docPr id="15" name="Text Box 15"/>
+                <wp:cNvGraphicFramePr/>
+                <a:graphic xmlns:a="http://schemas.openxmlformats.org/drawingml/2006/main">
+                  <a:graphicData uri="http://schemas.microsoft.com/office/word/2010/wordprocessingShape">
+                    <wps:wsp>
+                      <wps:cNvSpPr txBox="1"/>
+                      <wps:spPr>
+                        <a:xfrm>
+                          <a:off x="0" y="0"/>
+                          <a:ext cx="1650365" cy="1571625"/>
+                        </a:xfrm>
+                        <a:prstGeom prst="rect">
+                          <a:avLst/>
+                        </a:prstGeom>
+                        <a:solidFill>
+                          <a:srgbClr val="FA6900"/>
+                        </a:solidFill>
+                        <a:ln w="6350">
+                          <a:solidFill>
+                            <a:schemeClr val="tx1"/>
+                          </a:solidFill>
+                        </a:ln>
+                      </wps:spPr>
+                      <wps:txbx>
+                        <w:txbxContent>
+                          <w:p>
+                            <w:pPr>
+                              <w:rPr>
+                                <w:rFonts w:ascii="Garamond" w:hAnsi="Garamond"/>
+                                <w:b/>
+                                <w:sz w:val="32"/>
+                              </w:rPr>
+                            </w:pPr>
+                          </w:p>
+                        </w:txbxContent>
+                      </wps:txbx>
+                      <wps:bodyPr rot="0" spcFirstLastPara="0" vertOverflow="overflow" horzOverflow="overflow" vert="horz" wrap="square" lIns="91440" tIns="45720" rIns="91440" bIns="45720" numCol="1" spcCol="0" rtlCol="0" fromWordArt="0" anchor="t" anchorCtr="0" forceAA="0" compatLnSpc="1">
+                        <a:prstTxWarp prst="textNoShape">
+                          <a:avLst/>
+                        </a:prstTxWarp>
+                        <a:noAutofit/>
+                      </wps:bodyPr>
+                    </wps:wsp>
+                  </a:graphicData>
+                </a:graphic>
+                <wp14:sizeRelV relativeFrom="margin">
+                  <wp14:pctHeight>0</wp14:pctHeight>
+                </wp14:sizeRelV>
+              </wp:anchor>
+            </w:drawing>
+          </mc:Choice>
+          <mc:Fallback>
+            <w:pict>
+              <v:shape w14:anchorId="06088394" id="Text Box 15" o:spid="_x0000_s1036" type="#_x0000_t202" style="position:absolute;left:0;text-align:left;margin-left:489pt;margin-top:334.5pt;width:129.95pt;height:123.75pt;z-index:251683840;visibility:visible;mso-wrap-style:square;mso-height-percent:0;mso-wrap-distance-left:9pt;mso-wrap-distance-top:0;mso-wrap-distance-right:9pt;mso-wrap-distance-bottom:0;mso-position-horizontal:absolute;mso-position-horizontal-relative:text;mso-position-vertical:absolute;mso-position-vertical-relative:text;mso-height-percent:0;mso-height-relative:margin;v-text-anchor:top" o:gfxdata="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" fillcolor="#fa6900" strokecolor="black [3213]" strokeweight=".5pt">
+                <v:textbox>
+                  <w:txbxContent>
+                    <w:p>
+                      <w:pPr>
+                        <w:rPr>
+                          <w:rFonts w:ascii="Garamond" w:hAnsi="Garamond"/>
+                          <w:b/>
+                          <w:sz w:val="32"/>
+                        </w:rPr>
+                      </w:pPr>
+                    </w:p>
+                  </w:txbxContent>
+                </v:textbox>
+              </v:shape>
+            </w:pict>
+          </mc:Fallback>
+        </mc:AlternateContent>
+      </w:r>
+      <w:r>
+        <w:rPr>
+          <w:rFonts w:ascii="Garamond" w:hAnsi="Garamond"/>
+          <w:b/>
+          <w:noProof/>
+          <w:sz w:val="48"/>
+          <w:u w:val="single"/>
+        </w:rPr>
+        <mc:AlternateContent>
+          <mc:Choice Requires="wps">
+            <w:drawing>
+              <wp:anchor distT="0" distB="0" distL="114300" distR="114300" simplePos="0" relativeHeight="251672576" behindDoc="0" locked="0" layoutInCell="1" allowOverlap="1" wp14:anchorId="68EF18C7" wp14:editId="37966C60">
                 <wp:simplePos x="0" y="0"/>
                 <wp:positionH relativeFrom="margin">
-                  <wp:posOffset>2588821</wp:posOffset>
+                  <wp:posOffset>2562225</wp:posOffset>
                 </wp:positionH>
                 <wp:positionV relativeFrom="paragraph">
-                  <wp:posOffset>4583875</wp:posOffset>
+                  <wp:posOffset>4419600</wp:posOffset>
                 </wp:positionV>
-                <wp:extent cx="3479165" cy="1235034"/>
-                <wp:effectExtent l="0" t="0" r="26035" b="22860"/>
+                <wp:extent cx="3479165" cy="1371600"/>
+                <wp:effectExtent l="0" t="0" r="26035" b="19050"/>
                 <wp:wrapNone/>
                 <wp:docPr id="9" name="Text Box 9"/>
                 <wp:cNvGraphicFramePr/>
@@ -714,13 +1442,404 @@
                       <wps:spPr>
                         <a:xfrm>
                           <a:off x="0" y="0"/>
-                          <a:ext cx="3479165" cy="1235034"/>
+                          <a:ext cx="3479165" cy="1371600"/>
                         </a:xfrm>
                         <a:prstGeom prst="rect">
                           <a:avLst/>
                         </a:prstGeom>
                         <a:solidFill>
-                          <a:srgbClr val="FFCF89"/>
+                          <a:srgbClr val="FA6900"/>
+                        </a:solidFill>
+                        <a:ln w="6350">
+                          <a:solidFill>
+                            <a:prstClr val="black"/>
+                          </a:solidFill>
+                        </a:ln>
+                      </wps:spPr>
+                      <wps:txbx>
+                        <w:txbxContent>
+                          <w:p/>
+                        </w:txbxContent>
+                      </wps:txbx>
+                      <wps:bodyPr rot="0" spcFirstLastPara="0" vertOverflow="overflow" horzOverflow="overflow" vert="horz" wrap="square" lIns="91440" tIns="45720" rIns="91440" bIns="45720" numCol="1" spcCol="0" rtlCol="0" fromWordArt="0" anchor="t" anchorCtr="0" forceAA="0" compatLnSpc="1">
+                        <a:prstTxWarp prst="textNoShape">
+                          <a:avLst/>
+                        </a:prstTxWarp>
+                        <a:noAutofit/>
+                      </wps:bodyPr>
+                    </wps:wsp>
+                  </a:graphicData>
+                </a:graphic>
+                <wp14:sizeRelV relativeFrom="margin">
+                  <wp14:pctHeight>0</wp14:pctHeight>
+                </wp14:sizeRelV>
+              </wp:anchor>
+            </w:drawing>
+          </mc:Choice>
+          <mc:Fallback>
+            <w:pict>
+              <v:shape w14:anchorId="68EF18C7" id="Text Box 9" o:spid="_x0000_s1037" type="#_x0000_t202" style="position:absolute;left:0;text-align:left;margin-left:201.75pt;margin-top:348pt;width:273.95pt;height:108pt;z-index:251672576;visibility:visible;mso-wrap-style:square;mso-height-percent:0;mso-wrap-distance-left:9pt;mso-wrap-distance-top:0;mso-wrap-distance-right:9pt;mso-wrap-distance-bottom:0;mso-position-horizontal:absolute;mso-position-horizontal-relative:margin;mso-position-vertical:absolute;mso-position-vertical-relative:text;mso-height-percent:0;mso-height-relative:margin;v-text-anchor:top" o:gfxdata="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" fillcolor="#fa6900" strokeweight=".5pt">
+                <v:textbox>
+                  <w:txbxContent>
+                    <w:p/>
+                  </w:txbxContent>
+                </v:textbox>
+                <w10:wrap anchorx="margin"/>
+              </v:shape>
+            </w:pict>
+          </mc:Fallback>
+        </mc:AlternateContent>
+      </w:r>
+      <w:r>
+        <w:rPr>
+          <w:rFonts w:ascii="Garamond" w:hAnsi="Garamond"/>
+          <w:b/>
+          <w:noProof/>
+          <w:sz w:val="48"/>
+          <w:u w:val="single"/>
+        </w:rPr>
+        <mc:AlternateContent>
+          <mc:Choice Requires="wps">
+            <w:drawing>
+              <wp:anchor distT="0" distB="0" distL="114300" distR="114300" simplePos="0" relativeHeight="251681792" behindDoc="0" locked="0" layoutInCell="1" allowOverlap="1" wp14:anchorId="20C86FCD" wp14:editId="4475C58B">
+                <wp:simplePos x="0" y="0"/>
+                <wp:positionH relativeFrom="column">
+                  <wp:posOffset>6217285</wp:posOffset>
+                </wp:positionH>
+                <wp:positionV relativeFrom="paragraph">
+                  <wp:posOffset>3079750</wp:posOffset>
+                </wp:positionV>
+                <wp:extent cx="1650670" cy="1104406"/>
+                <wp:effectExtent l="0" t="0" r="26035" b="19685"/>
+                <wp:wrapNone/>
+                <wp:docPr id="14" name="Text Box 14"/>
+                <wp:cNvGraphicFramePr/>
+                <a:graphic xmlns:a="http://schemas.openxmlformats.org/drawingml/2006/main">
+                  <a:graphicData uri="http://schemas.microsoft.com/office/word/2010/wordprocessingShape">
+                    <wps:wsp>
+                      <wps:cNvSpPr txBox="1"/>
+                      <wps:spPr>
+                        <a:xfrm>
+                          <a:off x="0" y="0"/>
+                          <a:ext cx="1650670" cy="1104406"/>
+                        </a:xfrm>
+                        <a:prstGeom prst="rect">
+                          <a:avLst/>
+                        </a:prstGeom>
+                        <a:solidFill>
+                          <a:srgbClr val="EA8630"/>
+                        </a:solidFill>
+                        <a:ln w="6350">
+                          <a:solidFill>
+                            <a:prstClr val="black"/>
+                          </a:solidFill>
+                        </a:ln>
+                      </wps:spPr>
+                      <wps:txbx>
+                        <w:txbxContent>
+                          <w:p/>
+                        </w:txbxContent>
+                      </wps:txbx>
+                      <wps:bodyPr rot="0" spcFirstLastPara="0" vertOverflow="overflow" horzOverflow="overflow" vert="horz" wrap="square" lIns="91440" tIns="45720" rIns="91440" bIns="45720" numCol="1" spcCol="0" rtlCol="0" fromWordArt="0" anchor="t" anchorCtr="0" forceAA="0" compatLnSpc="1">
+                        <a:prstTxWarp prst="textNoShape">
+                          <a:avLst/>
+                        </a:prstTxWarp>
+                        <a:noAutofit/>
+                      </wps:bodyPr>
+                    </wps:wsp>
+                  </a:graphicData>
+                </a:graphic>
+                <wp14:sizeRelV relativeFrom="margin">
+                  <wp14:pctHeight>0</wp14:pctHeight>
+                </wp14:sizeRelV>
+              </wp:anchor>
+            </w:drawing>
+          </mc:Choice>
+          <mc:Fallback>
+            <w:pict>
+              <v:shape w14:anchorId="20C86FCD" id="Text Box 14" o:spid="_x0000_s1038" type="#_x0000_t202" style="position:absolute;left:0;text-align:left;margin-left:489.55pt;margin-top:242.5pt;width:129.95pt;height:86.95pt;z-index:251681792;visibility:visible;mso-wrap-style:square;mso-height-percent:0;mso-wrap-distance-left:9pt;mso-wrap-distance-top:0;mso-wrap-distance-right:9pt;mso-wrap-distance-bottom:0;mso-position-horizontal:absolute;mso-position-horizontal-relative:text;mso-position-vertical:absolute;mso-position-vertical-relative:text;mso-height-percent:0;mso-height-relative:margin;v-text-anchor:top" o:gfxdata="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" fillcolor="#ea8630" strokeweight=".5pt">
+                <v:textbox>
+                  <w:txbxContent>
+                    <w:p/>
+                  </w:txbxContent>
+                </v:textbox>
+              </v:shape>
+            </w:pict>
+          </mc:Fallback>
+        </mc:AlternateContent>
+      </w:r>
+      <w:r>
+        <w:rPr>
+          <w:rFonts w:ascii="Garamond" w:hAnsi="Garamond"/>
+          <w:b/>
+          <w:noProof/>
+          <w:sz w:val="48"/>
+          <w:u w:val="single"/>
+        </w:rPr>
+        <mc:AlternateContent>
+          <mc:Choice Requires="wps">
+            <w:drawing>
+              <wp:anchor distT="0" distB="0" distL="114300" distR="114300" simplePos="0" relativeHeight="251679744" behindDoc="0" locked="0" layoutInCell="1" allowOverlap="1" wp14:anchorId="75283691" wp14:editId="22C2470C">
+                <wp:simplePos x="0" y="0"/>
+                <wp:positionH relativeFrom="column">
+                  <wp:posOffset>6224905</wp:posOffset>
+                </wp:positionH>
+                <wp:positionV relativeFrom="paragraph">
+                  <wp:posOffset>508000</wp:posOffset>
+                </wp:positionV>
+                <wp:extent cx="1650365" cy="2505693"/>
+                <wp:effectExtent l="0" t="0" r="26035" b="28575"/>
+                <wp:wrapNone/>
+                <wp:docPr id="13" name="Text Box 13"/>
+                <wp:cNvGraphicFramePr/>
+                <a:graphic xmlns:a="http://schemas.openxmlformats.org/drawingml/2006/main">
+                  <a:graphicData uri="http://schemas.microsoft.com/office/word/2010/wordprocessingShape">
+                    <wps:wsp>
+                      <wps:cNvSpPr txBox="1"/>
+                      <wps:spPr>
+                        <a:xfrm>
+                          <a:off x="0" y="0"/>
+                          <a:ext cx="1650365" cy="2505693"/>
+                        </a:xfrm>
+                        <a:prstGeom prst="rect">
+                          <a:avLst/>
+                        </a:prstGeom>
+                        <a:solidFill>
+                          <a:srgbClr val="69D2E7"/>
+                        </a:solidFill>
+                        <a:ln w="6350">
+                          <a:solidFill>
+                            <a:prstClr val="black"/>
+                          </a:solidFill>
+                        </a:ln>
+                      </wps:spPr>
+                      <wps:txbx>
+                        <w:txbxContent>
+                          <w:p/>
+                        </w:txbxContent>
+                      </wps:txbx>
+                      <wps:bodyPr rot="0" spcFirstLastPara="0" vertOverflow="overflow" horzOverflow="overflow" vert="horz" wrap="square" lIns="91440" tIns="45720" rIns="91440" bIns="45720" numCol="1" spcCol="0" rtlCol="0" fromWordArt="0" anchor="t" anchorCtr="0" forceAA="0" compatLnSpc="1">
+                        <a:prstTxWarp prst="textNoShape">
+                          <a:avLst/>
+                        </a:prstTxWarp>
+                        <a:noAutofit/>
+                      </wps:bodyPr>
+                    </wps:wsp>
+                  </a:graphicData>
+                </a:graphic>
+                <wp14:sizeRelV relativeFrom="margin">
+                  <wp14:pctHeight>0</wp14:pctHeight>
+                </wp14:sizeRelV>
+              </wp:anchor>
+            </w:drawing>
+          </mc:Choice>
+          <mc:Fallback>
+            <w:pict>
+              <v:shape w14:anchorId="75283691" id="Text Box 13" o:spid="_x0000_s1039" type="#_x0000_t202" style="position:absolute;left:0;text-align:left;margin-left:490.15pt;margin-top:40pt;width:129.95pt;height:197.3pt;z-index:251679744;visibility:visible;mso-wrap-style:square;mso-height-percent:0;mso-wrap-distance-left:9pt;mso-wrap-distance-top:0;mso-wrap-distance-right:9pt;mso-wrap-distance-bottom:0;mso-position-horizontal:absolute;mso-position-horizontal-relative:text;mso-position-vertical:absolute;mso-position-vertical-relative:text;mso-height-percent:0;mso-height-relative:margin;v-text-anchor:top" o:gfxdata="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" fillcolor="#69d2e7" strokeweight=".5pt">
+                <v:textbox>
+                  <w:txbxContent>
+                    <w:p/>
+                  </w:txbxContent>
+                </v:textbox>
+              </v:shape>
+            </w:pict>
+          </mc:Fallback>
+        </mc:AlternateContent>
+      </w:r>
+      <w:r>
+        <w:rPr>
+          <w:rFonts w:ascii="Garamond" w:hAnsi="Garamond"/>
+          <w:b/>
+          <w:noProof/>
+          <w:sz w:val="48"/>
+          <w:u w:val="single"/>
+        </w:rPr>
+        <mc:AlternateContent>
+          <mc:Choice Requires="wps">
+            <w:drawing>
+              <wp:anchor distT="0" distB="0" distL="114300" distR="114300" simplePos="0" relativeHeight="251670528" behindDoc="0" locked="0" layoutInCell="1" allowOverlap="1" wp14:anchorId="122C6045" wp14:editId="4B75E06D">
+                <wp:simplePos x="0" y="0"/>
+                <wp:positionH relativeFrom="column">
+                  <wp:posOffset>2557145</wp:posOffset>
+                </wp:positionH>
+                <wp:positionV relativeFrom="paragraph">
+                  <wp:posOffset>2960370</wp:posOffset>
+                </wp:positionV>
+                <wp:extent cx="3479165" cy="1371600"/>
+                <wp:effectExtent l="0" t="0" r="26035" b="19050"/>
+                <wp:wrapNone/>
+                <wp:docPr id="8" name="Text Box 8"/>
+                <wp:cNvGraphicFramePr/>
+                <a:graphic xmlns:a="http://schemas.openxmlformats.org/drawingml/2006/main">
+                  <a:graphicData uri="http://schemas.microsoft.com/office/word/2010/wordprocessingShape">
+                    <wps:wsp>
+                      <wps:cNvSpPr txBox="1"/>
+                      <wps:spPr>
+                        <a:xfrm>
+                          <a:off x="0" y="0"/>
+                          <a:ext cx="3479165" cy="1371600"/>
+                        </a:xfrm>
+                        <a:prstGeom prst="rect">
+                          <a:avLst/>
+                        </a:prstGeom>
+                        <a:solidFill>
+                          <a:srgbClr val="EA8630"/>
+                        </a:solidFill>
+                        <a:ln w="6350">
+                          <a:solidFill>
+                            <a:prstClr val="black"/>
+                          </a:solidFill>
+                        </a:ln>
+                      </wps:spPr>
+                      <wps:txbx>
+                        <w:txbxContent>
+                          <w:p/>
+                        </w:txbxContent>
+                      </wps:txbx>
+                      <wps:bodyPr rot="0" spcFirstLastPara="0" vertOverflow="overflow" horzOverflow="overflow" vert="horz" wrap="square" lIns="91440" tIns="45720" rIns="91440" bIns="45720" numCol="1" spcCol="0" rtlCol="0" fromWordArt="0" anchor="t" anchorCtr="0" forceAA="0" compatLnSpc="1">
+                        <a:prstTxWarp prst="textNoShape">
+                          <a:avLst/>
+                        </a:prstTxWarp>
+                        <a:noAutofit/>
+                      </wps:bodyPr>
+                    </wps:wsp>
+                  </a:graphicData>
+                </a:graphic>
+                <wp14:sizeRelV relativeFrom="margin">
+                  <wp14:pctHeight>0</wp14:pctHeight>
+                </wp14:sizeRelV>
+              </wp:anchor>
+            </w:drawing>
+          </mc:Choice>
+          <mc:Fallback>
+            <w:pict>
+              <v:shape w14:anchorId="122C6045" id="Text Box 8" o:spid="_x0000_s1040" type="#_x0000_t202" style="position:absolute;left:0;text-align:left;margin-left:201.35pt;margin-top:233.1pt;width:273.95pt;height:108pt;z-index:251670528;visibility:visible;mso-wrap-style:square;mso-height-percent:0;mso-wrap-distance-left:9pt;mso-wrap-distance-top:0;mso-wrap-distance-right:9pt;mso-wrap-distance-bottom:0;mso-position-horizontal:absolute;mso-position-horizontal-relative:text;mso-position-vertical:absolute;mso-position-vertical-relative:text;mso-height-percent:0;mso-height-relative:margin;v-text-anchor:top" o:gfxdata="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" fillcolor="#ea8630" strokeweight=".5pt">
+                <v:textbox>
+                  <w:txbxContent>
+                    <w:p/>
+                  </w:txbxContent>
+                </v:textbox>
+              </v:shape>
+            </w:pict>
+          </mc:Fallback>
+        </mc:AlternateContent>
+      </w:r>
+      <w:r>
+        <w:rPr>
+          <w:rFonts w:ascii="Garamond" w:hAnsi="Garamond"/>
+          <w:b/>
+          <w:noProof/>
+          <w:sz w:val="48"/>
+          <w:u w:val="single"/>
+        </w:rPr>
+        <mc:AlternateContent>
+          <mc:Choice Requires="wps">
+            <w:drawing>
+              <wp:anchor distT="0" distB="0" distL="114300" distR="114300" simplePos="0" relativeHeight="251668480" behindDoc="0" locked="0" layoutInCell="1" allowOverlap="1" wp14:anchorId="042F99A2" wp14:editId="31257BC6">
+                <wp:simplePos x="0" y="0"/>
+                <wp:positionH relativeFrom="column">
+                  <wp:posOffset>2552700</wp:posOffset>
+                </wp:positionH>
+                <wp:positionV relativeFrom="paragraph">
+                  <wp:posOffset>1507490</wp:posOffset>
+                </wp:positionV>
+                <wp:extent cx="3479165" cy="1371600"/>
+                <wp:effectExtent l="0" t="0" r="26035" b="19050"/>
+                <wp:wrapNone/>
+                <wp:docPr id="6" name="Text Box 6"/>
+                <wp:cNvGraphicFramePr/>
+                <a:graphic xmlns:a="http://schemas.openxmlformats.org/drawingml/2006/main">
+                  <a:graphicData uri="http://schemas.microsoft.com/office/word/2010/wordprocessingShape">
+                    <wps:wsp>
+                      <wps:cNvSpPr txBox="1"/>
+                      <wps:spPr>
+                        <a:xfrm>
+                          <a:off x="0" y="0"/>
+                          <a:ext cx="3479165" cy="1371600"/>
+                        </a:xfrm>
+                        <a:prstGeom prst="rect">
+                          <a:avLst/>
+                        </a:prstGeom>
+                        <a:solidFill>
+                          <a:srgbClr val="E0E4CC"/>
+                        </a:solidFill>
+                        <a:ln w="6350">
+                          <a:solidFill>
+                            <a:prstClr val="black"/>
+                          </a:solidFill>
+                        </a:ln>
+                      </wps:spPr>
+                      <wps:txbx>
+                        <w:txbxContent>
+                          <w:p/>
+                        </w:txbxContent>
+                      </wps:txbx>
+                      <wps:bodyPr rot="0" spcFirstLastPara="0" vertOverflow="overflow" horzOverflow="overflow" vert="horz" wrap="square" lIns="91440" tIns="45720" rIns="91440" bIns="45720" numCol="1" spcCol="0" rtlCol="0" fromWordArt="0" anchor="t" anchorCtr="0" forceAA="0" compatLnSpc="1">
+                        <a:prstTxWarp prst="textNoShape">
+                          <a:avLst/>
+                        </a:prstTxWarp>
+                        <a:noAutofit/>
+                      </wps:bodyPr>
+                    </wps:wsp>
+                  </a:graphicData>
+                </a:graphic>
+                <wp14:sizeRelV relativeFrom="margin">
+                  <wp14:pctHeight>0</wp14:pctHeight>
+                </wp14:sizeRelV>
+              </wp:anchor>
+            </w:drawing>
+          </mc:Choice>
+          <mc:Fallback>
+            <w:pict>
+              <v:shape w14:anchorId="042F99A2" id="Text Box 6" o:spid="_x0000_s1041" type="#_x0000_t202" style="position:absolute;left:0;text-align:left;margin-left:201pt;margin-top:118.7pt;width:273.95pt;height:108pt;z-index:251668480;visibility:visible;mso-wrap-style:square;mso-height-percent:0;mso-wrap-distance-left:9pt;mso-wrap-distance-top:0;mso-wrap-distance-right:9pt;mso-wrap-distance-bottom:0;mso-position-horizontal:absolute;mso-position-horizontal-relative:text;mso-position-vertical:absolute;mso-position-vertical-relative:text;mso-height-percent:0;mso-height-relative:margin;v-text-anchor:top" o:gfxdata="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" fillcolor="#e0e4cc" strokeweight=".5pt">
+                <v:textbox>
+                  <w:txbxContent>
+                    <w:p/>
+                  </w:txbxContent>
+                </v:textbox>
+              </v:shape>
+            </w:pict>
+          </mc:Fallback>
+        </mc:AlternateContent>
+      </w:r>
+      <w:r>
+        <w:rPr>
+          <w:rFonts w:ascii="Garamond" w:hAnsi="Garamond"/>
+          <w:b/>
+          <w:noProof/>
+          <w:sz w:val="48"/>
+          <w:u w:val="single"/>
+        </w:rPr>
+        <mc:AlternateContent>
+          <mc:Choice Requires="wps">
+            <w:drawing>
+              <wp:anchor distT="0" distB="0" distL="114300" distR="114300" simplePos="0" relativeHeight="251677696" behindDoc="0" locked="0" layoutInCell="1" allowOverlap="1" wp14:anchorId="060A1CF2" wp14:editId="4D05245D">
+                <wp:simplePos x="0" y="0"/>
+                <wp:positionH relativeFrom="column">
+                  <wp:posOffset>728980</wp:posOffset>
+                </wp:positionH>
+                <wp:positionV relativeFrom="paragraph">
+                  <wp:posOffset>3977640</wp:posOffset>
+                </wp:positionV>
+                <wp:extent cx="1650670" cy="1852550"/>
+                <wp:effectExtent l="0" t="0" r="26035" b="14605"/>
+                <wp:wrapNone/>
+                <wp:docPr id="12" name="Text Box 12"/>
+                <wp:cNvGraphicFramePr/>
+                <a:graphic xmlns:a="http://schemas.openxmlformats.org/drawingml/2006/main">
+                  <a:graphicData uri="http://schemas.microsoft.com/office/word/2010/wordprocessingShape">
+                    <wps:wsp>
+                      <wps:cNvSpPr txBox="1"/>
+                      <wps:spPr>
+                        <a:xfrm>
+                          <a:off x="0" y="0"/>
+                          <a:ext cx="1650670" cy="1852550"/>
+                        </a:xfrm>
+                        <a:prstGeom prst="rect">
+                          <a:avLst/>
+                        </a:prstGeom>
+                        <a:solidFill>
+                          <a:srgbClr val="FA6900"/>
                         </a:solidFill>
                         <a:ln w="6350">
                           <a:solidFill>
@@ -738,16 +1857,7 @@
                                 <w:sz w:val="32"/>
                               </w:rPr>
                             </w:pPr>
-                            <w:r>
-                              <w:rPr>
-                                <w:rFonts w:ascii="Garamond" w:hAnsi="Garamond"/>
-                                <w:b/>
-                                <w:sz w:val="32"/>
-                              </w:rPr>
-                              <w:t>Analysis</w:t>
-                            </w:r>
                           </w:p>
-                          <w:p/>
                         </w:txbxContent>
                       </wps:txbx>
                       <wps:bodyPr rot="0" spcFirstLastPara="0" vertOverflow="overflow" horzOverflow="overflow" vert="horz" wrap="square" lIns="91440" tIns="45720" rIns="91440" bIns="45720" numCol="1" spcCol="0" rtlCol="0" fromWordArt="0" anchor="t" anchorCtr="0" forceAA="0" compatLnSpc="1">
@@ -767,7 +1877,7 @@
           </mc:Choice>
           <mc:Fallback>
             <w:pict>
-              <v:shape w14:anchorId="35203832" id="Text Box 9" o:spid="_x0000_s1032" type="#_x0000_t202" style="position:absolute;left:0;text-align:left;margin-left:203.85pt;margin-top:360.95pt;width:273.95pt;height:97.25pt;z-index:251672576;visibility:visible;mso-wrap-style:square;mso-height-percent:0;mso-wrap-distance-left:9pt;mso-wrap-distance-top:0;mso-wrap-distance-right:9pt;mso-wrap-distance-bottom:0;mso-position-horizontal:absolute;mso-position-horizontal-relative:margin;mso-position-vertical:absolute;mso-position-vertical-relative:text;mso-height-percent:0;mso-height-relative:margin;v-text-anchor:top" o:gfxdata="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" fillcolor="#ffcf89" strokeweight=".5pt">
+              <v:shape w14:anchorId="060A1CF2" id="Text Box 12" o:spid="_x0000_s1042" type="#_x0000_t202" style="position:absolute;left:0;text-align:left;margin-left:57.4pt;margin-top:313.2pt;width:129.95pt;height:145.85pt;z-index:251677696;visibility:visible;mso-wrap-style:square;mso-height-percent:0;mso-wrap-distance-left:9pt;mso-wrap-distance-top:0;mso-wrap-distance-right:9pt;mso-wrap-distance-bottom:0;mso-position-horizontal:absolute;mso-position-horizontal-relative:text;mso-position-vertical:absolute;mso-position-vertical-relative:text;mso-height-percent:0;mso-height-relative:margin;v-text-anchor:top" o:gfxdata="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" fillcolor="#fa6900" strokeweight=".5pt">
                 <v:textbox>
                   <w:txbxContent>
                     <w:p>
@@ -778,19 +1888,9 @@
                           <w:sz w:val="32"/>
                         </w:rPr>
                       </w:pPr>
-                      <w:r>
-                        <w:rPr>
-                          <w:rFonts w:ascii="Garamond" w:hAnsi="Garamond"/>
-                          <w:b/>
-                          <w:sz w:val="32"/>
-                        </w:rPr>
-                        <w:t>Analysis</w:t>
-                      </w:r>
                     </w:p>
-                    <w:p/>
                   </w:txbxContent>
                 </v:textbox>
-                <w10:wrap anchorx="margin"/>
               </v:shape>
             </w:pict>
           </mc:Fallback>
@@ -801,24 +1901,24 @@
           <w:rFonts w:ascii="Garamond" w:hAnsi="Garamond"/>
           <w:b/>
           <w:noProof/>
-          <w:sz w:val="44"/>
+          <w:sz w:val="48"/>
           <w:u w:val="single"/>
         </w:rPr>
         <mc:AlternateContent>
           <mc:Choice Requires="wps">
             <w:drawing>
-              <wp:anchor distT="0" distB="0" distL="114300" distR="114300" simplePos="0" relativeHeight="251670528" behindDoc="0" locked="0" layoutInCell="1" allowOverlap="1" wp14:anchorId="3D1F53CE" wp14:editId="75DED69B">
+              <wp:anchor distT="0" distB="0" distL="114300" distR="114300" simplePos="0" relativeHeight="251675648" behindDoc="0" locked="0" layoutInCell="1" allowOverlap="1" wp14:anchorId="5950E351" wp14:editId="0F2D8AF9">
                 <wp:simplePos x="0" y="0"/>
                 <wp:positionH relativeFrom="column">
-                  <wp:posOffset>2576451</wp:posOffset>
+                  <wp:posOffset>736270</wp:posOffset>
                 </wp:positionH>
                 <wp:positionV relativeFrom="paragraph">
-                  <wp:posOffset>3075297</wp:posOffset>
+                  <wp:posOffset>2612571</wp:posOffset>
                 </wp:positionV>
-                <wp:extent cx="3479165" cy="1448790"/>
-                <wp:effectExtent l="0" t="0" r="26035" b="18415"/>
+                <wp:extent cx="1650670" cy="1294411"/>
+                <wp:effectExtent l="0" t="0" r="26035" b="20320"/>
                 <wp:wrapNone/>
-                <wp:docPr id="8" name="Text Box 8"/>
+                <wp:docPr id="11" name="Text Box 11"/>
                 <wp:cNvGraphicFramePr/>
                 <a:graphic xmlns:a="http://schemas.openxmlformats.org/drawingml/2006/main">
                   <a:graphicData uri="http://schemas.microsoft.com/office/word/2010/wordprocessingShape">
@@ -827,13 +1927,91 @@
                       <wps:spPr>
                         <a:xfrm>
                           <a:off x="0" y="0"/>
-                          <a:ext cx="3479165" cy="1448790"/>
+                          <a:ext cx="1650670" cy="1294411"/>
                         </a:xfrm>
                         <a:prstGeom prst="rect">
                           <a:avLst/>
                         </a:prstGeom>
                         <a:solidFill>
-                          <a:srgbClr val="EAEAEA"/>
+                          <a:srgbClr val="EA8630"/>
+                        </a:solidFill>
+                        <a:ln w="6350">
+                          <a:solidFill>
+                            <a:prstClr val="black"/>
+                          </a:solidFill>
+                        </a:ln>
+                      </wps:spPr>
+                      <wps:txbx>
+                        <w:txbxContent>
+                          <w:p/>
+                        </w:txbxContent>
+                      </wps:txbx>
+                      <wps:bodyPr rot="0" spcFirstLastPara="0" vertOverflow="overflow" horzOverflow="overflow" vert="horz" wrap="square" lIns="91440" tIns="45720" rIns="91440" bIns="45720" numCol="1" spcCol="0" rtlCol="0" fromWordArt="0" anchor="t" anchorCtr="0" forceAA="0" compatLnSpc="1">
+                        <a:prstTxWarp prst="textNoShape">
+                          <a:avLst/>
+                        </a:prstTxWarp>
+                        <a:noAutofit/>
+                      </wps:bodyPr>
+                    </wps:wsp>
+                  </a:graphicData>
+                </a:graphic>
+                <wp14:sizeRelV relativeFrom="margin">
+                  <wp14:pctHeight>0</wp14:pctHeight>
+                </wp14:sizeRelV>
+              </wp:anchor>
+            </w:drawing>
+          </mc:Choice>
+          <mc:Fallback>
+            <w:pict>
+              <v:shape w14:anchorId="5950E351" id="Text Box 11" o:spid="_x0000_s1043" type="#_x0000_t202" style="position:absolute;left:0;text-align:left;margin-left:57.95pt;margin-top:205.7pt;width:129.95pt;height:101.9pt;z-index:251675648;visibility:visible;mso-wrap-style:square;mso-height-percent:0;mso-wrap-distance-left:9pt;mso-wrap-distance-top:0;mso-wrap-distance-right:9pt;mso-wrap-distance-bottom:0;mso-position-horizontal:absolute;mso-position-horizontal-relative:text;mso-position-vertical:absolute;mso-position-vertical-relative:text;mso-height-percent:0;mso-height-relative:margin;v-text-anchor:top" o:gfxdata="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" fillcolor="#ea8630" strokeweight=".5pt">
+                <v:textbox>
+                  <w:txbxContent>
+                    <w:p/>
+                  </w:txbxContent>
+                </v:textbox>
+              </v:shape>
+            </w:pict>
+          </mc:Fallback>
+        </mc:AlternateContent>
+      </w:r>
+      <w:r>
+        <w:rPr>
+          <w:rFonts w:ascii="Garamond" w:hAnsi="Garamond"/>
+          <w:b/>
+          <w:noProof/>
+          <w:sz w:val="48"/>
+          <w:u w:val="single"/>
+        </w:rPr>
+        <mc:AlternateContent>
+          <mc:Choice Requires="wps">
+            <w:drawing>
+              <wp:anchor distT="0" distB="0" distL="114300" distR="114300" simplePos="0" relativeHeight="251673600" behindDoc="0" locked="0" layoutInCell="1" allowOverlap="1" wp14:anchorId="61391F30" wp14:editId="676E5F22">
+                <wp:simplePos x="0" y="0"/>
+                <wp:positionH relativeFrom="column">
+                  <wp:posOffset>724395</wp:posOffset>
+                </wp:positionH>
+                <wp:positionV relativeFrom="paragraph">
+                  <wp:posOffset>510639</wp:posOffset>
+                </wp:positionV>
+                <wp:extent cx="1650670" cy="2018805"/>
+                <wp:effectExtent l="0" t="0" r="26035" b="19685"/>
+                <wp:wrapNone/>
+                <wp:docPr id="10" name="Text Box 10"/>
+                <wp:cNvGraphicFramePr/>
+                <a:graphic xmlns:a="http://schemas.openxmlformats.org/drawingml/2006/main">
+                  <a:graphicData uri="http://schemas.microsoft.com/office/word/2010/wordprocessingShape">
+                    <wps:wsp>
+                      <wps:cNvSpPr txBox="1"/>
+                      <wps:spPr>
+                        <a:xfrm>
+                          <a:off x="0" y="0"/>
+                          <a:ext cx="1650670" cy="2018805"/>
+                        </a:xfrm>
+                        <a:prstGeom prst="rect">
+                          <a:avLst/>
+                        </a:prstGeom>
+                        <a:solidFill>
+                          <a:srgbClr val="69D2E7"/>
                         </a:solidFill>
                         <a:ln w="6350">
                           <a:solidFill>
@@ -851,16 +2029,7 @@
                                 <w:sz w:val="32"/>
                               </w:rPr>
                             </w:pPr>
-                            <w:r>
-                              <w:rPr>
-                                <w:rFonts w:ascii="Garamond" w:hAnsi="Garamond"/>
-                                <w:b/>
-                                <w:sz w:val="32"/>
-                              </w:rPr>
-                              <w:t>BEAST Tree</w:t>
-                            </w:r>
                           </w:p>
-                          <w:p/>
                         </w:txbxContent>
                       </wps:txbx>
                       <wps:bodyPr rot="0" spcFirstLastPara="0" vertOverflow="overflow" horzOverflow="overflow" vert="horz" wrap="square" lIns="91440" tIns="45720" rIns="91440" bIns="45720" numCol="1" spcCol="0" rtlCol="0" fromWordArt="0" anchor="t" anchorCtr="0" forceAA="0" compatLnSpc="1">
@@ -880,7 +2049,7 @@
           </mc:Choice>
           <mc:Fallback>
             <w:pict>
-              <v:shape w14:anchorId="3D1F53CE" id="Text Box 8" o:spid="_x0000_s1033" type="#_x0000_t202" style="position:absolute;left:0;text-align:left;margin-left:202.85pt;margin-top:242.15pt;width:273.95pt;height:114.1pt;z-index:251670528;visibility:visible;mso-wrap-style:square;mso-height-percent:0;mso-wrap-distance-left:9pt;mso-wrap-distance-top:0;mso-wrap-distance-right:9pt;mso-wrap-distance-bottom:0;mso-position-horizontal:absolute;mso-position-horizontal-relative:text;mso-position-vertical:absolute;mso-position-vertical-relative:text;mso-height-percent:0;mso-height-relative:margin;v-text-anchor:top" o:gfxdata="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" fillcolor="#eaeaea" strokeweight=".5pt">
+              <v:shape w14:anchorId="61391F30" id="Text Box 10" o:spid="_x0000_s1044" type="#_x0000_t202" style="position:absolute;left:0;text-align:left;margin-left:57.05pt;margin-top:40.2pt;width:129.95pt;height:158.95pt;z-index:251673600;visibility:visible;mso-wrap-style:square;mso-height-percent:0;mso-wrap-distance-left:9pt;mso-wrap-distance-top:0;mso-wrap-distance-right:9pt;mso-wrap-distance-bottom:0;mso-position-horizontal:absolute;mso-position-horizontal-relative:text;mso-position-vertical:absolute;mso-position-vertical-relative:text;mso-height-percent:0;mso-height-relative:margin;v-text-anchor:top" o:gfxdata="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" fillcolor="#69d2e7" strokeweight=".5pt">
                 <v:textbox>
                   <w:txbxContent>
                     <w:p>
@@ -891,16 +2060,7 @@
                           <w:sz w:val="32"/>
                         </w:rPr>
                       </w:pPr>
-                      <w:r>
-                        <w:rPr>
-                          <w:rFonts w:ascii="Garamond" w:hAnsi="Garamond"/>
-                          <w:b/>
-                          <w:sz w:val="32"/>
-                        </w:rPr>
-                        <w:t>BEAST Tree</w:t>
-                      </w:r>
                     </w:p>
-                    <w:p/>
                   </w:txbxContent>
                 </v:textbox>
               </v:shape>
@@ -913,134 +2073,22 @@
           <w:rFonts w:ascii="Garamond" w:hAnsi="Garamond"/>
           <w:b/>
           <w:noProof/>
-          <w:sz w:val="44"/>
+          <w:sz w:val="48"/>
           <w:u w:val="single"/>
         </w:rPr>
         <mc:AlternateContent>
           <mc:Choice Requires="wps">
             <w:drawing>
-              <wp:anchor distT="0" distB="0" distL="114300" distR="114300" simplePos="0" relativeHeight="251668480" behindDoc="0" locked="0" layoutInCell="1" allowOverlap="1" wp14:anchorId="00DBF12C" wp14:editId="10BFD804">
+              <wp:anchor distT="0" distB="0" distL="114300" distR="114300" simplePos="0" relativeHeight="251666432" behindDoc="0" locked="0" layoutInCell="1" allowOverlap="1" wp14:anchorId="10448E5F" wp14:editId="31167F05">
                 <wp:simplePos x="0" y="0"/>
                 <wp:positionH relativeFrom="column">
-                  <wp:posOffset>2553195</wp:posOffset>
+                  <wp:posOffset>2564765</wp:posOffset>
                 </wp:positionH>
                 <wp:positionV relativeFrom="paragraph">
-                  <wp:posOffset>1555668</wp:posOffset>
+                  <wp:posOffset>498475</wp:posOffset>
                 </wp:positionV>
-                <wp:extent cx="3479165" cy="1436914"/>
-                <wp:effectExtent l="0" t="0" r="26035" b="11430"/>
-                <wp:wrapNone/>
-                <wp:docPr id="6" name="Text Box 6"/>
-                <wp:cNvGraphicFramePr/>
-                <a:graphic xmlns:a="http://schemas.openxmlformats.org/drawingml/2006/main">
-                  <a:graphicData uri="http://schemas.microsoft.com/office/word/2010/wordprocessingShape">
-                    <wps:wsp>
-                      <wps:cNvSpPr txBox="1"/>
-                      <wps:spPr>
-                        <a:xfrm>
-                          <a:off x="0" y="0"/>
-                          <a:ext cx="3479165" cy="1436914"/>
-                        </a:xfrm>
-                        <a:prstGeom prst="rect">
-                          <a:avLst/>
-                        </a:prstGeom>
-                        <a:solidFill>
-                          <a:srgbClr val="B3FFFF"/>
-                        </a:solidFill>
-                        <a:ln w="6350">
-                          <a:solidFill>
-                            <a:prstClr val="black"/>
-                          </a:solidFill>
-                        </a:ln>
-                      </wps:spPr>
-                      <wps:txbx>
-                        <w:txbxContent>
-                          <w:p>
-                            <w:pPr>
-                              <w:rPr>
-                                <w:rFonts w:ascii="Garamond" w:hAnsi="Garamond"/>
-                                <w:b/>
-                                <w:sz w:val="32"/>
-                              </w:rPr>
-                            </w:pPr>
-                            <w:r>
-                              <w:rPr>
-                                <w:rFonts w:ascii="Garamond" w:hAnsi="Garamond"/>
-                                <w:b/>
-                                <w:sz w:val="32"/>
-                              </w:rPr>
-                              <w:t>PAUP Tree</w:t>
-                            </w:r>
-                          </w:p>
-                          <w:p/>
-                        </w:txbxContent>
-                      </wps:txbx>
-                      <wps:bodyPr rot="0" spcFirstLastPara="0" vertOverflow="overflow" horzOverflow="overflow" vert="horz" wrap="square" lIns="91440" tIns="45720" rIns="91440" bIns="45720" numCol="1" spcCol="0" rtlCol="0" fromWordArt="0" anchor="t" anchorCtr="0" forceAA="0" compatLnSpc="1">
-                        <a:prstTxWarp prst="textNoShape">
-                          <a:avLst/>
-                        </a:prstTxWarp>
-                        <a:noAutofit/>
-                      </wps:bodyPr>
-                    </wps:wsp>
-                  </a:graphicData>
-                </a:graphic>
-                <wp14:sizeRelV relativeFrom="margin">
-                  <wp14:pctHeight>0</wp14:pctHeight>
-                </wp14:sizeRelV>
-              </wp:anchor>
-            </w:drawing>
-          </mc:Choice>
-          <mc:Fallback>
-            <w:pict>
-              <v:shape w14:anchorId="00DBF12C" id="Text Box 6" o:spid="_x0000_s1034" type="#_x0000_t202" style="position:absolute;left:0;text-align:left;margin-left:201.05pt;margin-top:122.5pt;width:273.95pt;height:113.15pt;z-index:251668480;visibility:visible;mso-wrap-style:square;mso-height-percent:0;mso-wrap-distance-left:9pt;mso-wrap-distance-top:0;mso-wrap-distance-right:9pt;mso-wrap-distance-bottom:0;mso-position-horizontal:absolute;mso-position-horizontal-relative:text;mso-position-vertical:absolute;mso-position-vertical-relative:text;mso-height-percent:0;mso-height-relative:margin;v-text-anchor:top" o:gfxdata="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" fillcolor="#b3ffff" strokeweight=".5pt">
-                <v:textbox>
-                  <w:txbxContent>
-                    <w:p>
-                      <w:pPr>
-                        <w:rPr>
-                          <w:rFonts w:ascii="Garamond" w:hAnsi="Garamond"/>
-                          <w:b/>
-                          <w:sz w:val="32"/>
-                        </w:rPr>
-                      </w:pPr>
-                      <w:r>
-                        <w:rPr>
-                          <w:rFonts w:ascii="Garamond" w:hAnsi="Garamond"/>
-                          <w:b/>
-                          <w:sz w:val="32"/>
-                        </w:rPr>
-                        <w:t>PAUP Tree</w:t>
-                      </w:r>
-                    </w:p>
-                    <w:p/>
-                  </w:txbxContent>
-                </v:textbox>
-              </v:shape>
-            </w:pict>
-          </mc:Fallback>
-        </mc:AlternateContent>
-      </w:r>
-      <w:r>
-        <w:rPr>
-          <w:rFonts w:ascii="Garamond" w:hAnsi="Garamond"/>
-          <w:b/>
-          <w:noProof/>
-          <w:sz w:val="44"/>
-          <w:u w:val="single"/>
-        </w:rPr>
-        <mc:AlternateContent>
-          <mc:Choice Requires="wps">
-            <w:drawing>
-              <wp:anchor distT="0" distB="0" distL="114300" distR="114300" simplePos="0" relativeHeight="251666432" behindDoc="0" locked="0" layoutInCell="1" allowOverlap="1" wp14:anchorId="2ACEB951" wp14:editId="57A82FAE">
-                <wp:simplePos x="0" y="0"/>
-                <wp:positionH relativeFrom="column">
-                  <wp:posOffset>2565070</wp:posOffset>
-                </wp:positionH>
-                <wp:positionV relativeFrom="paragraph">
-                  <wp:posOffset>498764</wp:posOffset>
-                </wp:positionV>
-                <wp:extent cx="3479470" cy="973776"/>
-                <wp:effectExtent l="0" t="0" r="26035" b="17145"/>
+                <wp:extent cx="3479470" cy="914400"/>
+                <wp:effectExtent l="0" t="0" r="26035" b="19050"/>
                 <wp:wrapNone/>
                 <wp:docPr id="5" name="Text Box 5"/>
                 <wp:cNvGraphicFramePr/>
@@ -1051,13 +2099,13 @@
                       <wps:spPr>
                         <a:xfrm>
                           <a:off x="0" y="0"/>
-                          <a:ext cx="3479470" cy="973776"/>
+                          <a:ext cx="3479470" cy="914400"/>
                         </a:xfrm>
                         <a:prstGeom prst="rect">
                           <a:avLst/>
                         </a:prstGeom>
                         <a:solidFill>
-                          <a:srgbClr val="00CCFF"/>
+                          <a:srgbClr val="69D2E7"/>
                         </a:solidFill>
                         <a:ln w="6350">
                           <a:solidFill>
@@ -1074,55 +2122,10 @@
                               <w:rPr>
                                 <w:rFonts w:ascii="Garamond" w:hAnsi="Garamond"/>
                                 <w:b/>
-                                <w:sz w:val="8"/>
+                                <w:sz w:val="6"/>
                                 <w:u w:val="single"/>
                               </w:rPr>
                             </w:pPr>
-                          </w:p>
-                          <w:p>
-                            <w:pPr>
-                              <w:spacing w:after="0" w:line="240" w:lineRule="auto"/>
-                              <w:jc w:val="center"/>
-                              <w:rPr>
-                                <w:rFonts w:ascii="Garamond" w:hAnsi="Garamond"/>
-                                <w:b/>
-                                <w:sz w:val="40"/>
-                                <w:u w:val="single"/>
-                              </w:rPr>
-                            </w:pPr>
-                            <w:r>
-                              <w:rPr>
-                                <w:rFonts w:ascii="Garamond" w:hAnsi="Garamond"/>
-                                <w:b/>
-                                <w:sz w:val="40"/>
-                                <w:u w:val="single"/>
-                              </w:rPr>
-                              <w:t>A Phylogenetic Analysis of HIV-1 and HIV-2 Strains</w:t>
-                            </w:r>
-                          </w:p>
-                          <w:p>
-                            <w:pPr>
-                              <w:spacing w:after="0"/>
-                              <w:jc w:val="center"/>
-                              <w:rPr>
-                                <w:rFonts w:ascii="Garamond" w:hAnsi="Garamond"/>
-                                <w:sz w:val="6"/>
-                              </w:rPr>
-                            </w:pPr>
-                          </w:p>
-                          <w:p>
-                            <w:pPr>
-                              <w:jc w:val="center"/>
-                              <w:rPr>
-                                <w:rFonts w:ascii="Garamond" w:hAnsi="Garamond"/>
-                              </w:rPr>
-                            </w:pPr>
-                            <w:r>
-                              <w:rPr>
-                                <w:rFonts w:ascii="Garamond" w:hAnsi="Garamond"/>
-                              </w:rPr>
-                              <w:t>Tracing Dates of Divergence and Evolutionary Patterns</w:t>
-                            </w:r>
                           </w:p>
                         </w:txbxContent>
                       </wps:txbx>
@@ -1135,12 +2138,15 @@
                     </wps:wsp>
                   </a:graphicData>
                 </a:graphic>
+                <wp14:sizeRelV relativeFrom="margin">
+                  <wp14:pctHeight>0</wp14:pctHeight>
+                </wp14:sizeRelV>
               </wp:anchor>
             </w:drawing>
           </mc:Choice>
           <mc:Fallback>
             <w:pict>
-              <v:shape w14:anchorId="2ACEB951" id="Text Box 5" o:spid="_x0000_s1035" type="#_x0000_t202" style="position:absolute;left:0;text-align:left;margin-left:201.95pt;margin-top:39.25pt;width:273.95pt;height:76.7pt;z-index:251666432;visibility:visible;mso-wrap-style:square;mso-wrap-distance-left:9pt;mso-wrap-distance-top:0;mso-wrap-distance-right:9pt;mso-wrap-distance-bottom:0;mso-position-horizontal:absolute;mso-position-horizontal-relative:text;mso-position-vertical:absolute;mso-position-vertical-relative:text;v-text-anchor:top" o:gfxdata="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" fillcolor="#0cf" strokeweight=".5pt">
+              <v:shape w14:anchorId="10448E5F" id="Text Box 5" o:spid="_x0000_s1045" type="#_x0000_t202" style="position:absolute;left:0;text-align:left;margin-left:201.95pt;margin-top:39.25pt;width:273.95pt;height:1in;z-index:251666432;visibility:visible;mso-wrap-style:square;mso-height-percent:0;mso-wrap-distance-left:9pt;mso-wrap-distance-top:0;mso-wrap-distance-right:9pt;mso-wrap-distance-bottom:0;mso-position-horizontal:absolute;mso-position-horizontal-relative:text;mso-position-vertical:absolute;mso-position-vertical-relative:text;mso-height-percent:0;mso-height-relative:margin;v-text-anchor:top" o:gfxdata="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" fillcolor="#69d2e7" strokeweight=".5pt">
                 <v:textbox>
                   <w:txbxContent>
                     <w:p>
@@ -1150,55 +2156,10 @@
                         <w:rPr>
                           <w:rFonts w:ascii="Garamond" w:hAnsi="Garamond"/>
                           <w:b/>
-                          <w:sz w:val="8"/>
+                          <w:sz w:val="6"/>
                           <w:u w:val="single"/>
                         </w:rPr>
                       </w:pPr>
-                    </w:p>
-                    <w:p>
-                      <w:pPr>
-                        <w:spacing w:after="0" w:line="240" w:lineRule="auto"/>
-                        <w:jc w:val="center"/>
-                        <w:rPr>
-                          <w:rFonts w:ascii="Garamond" w:hAnsi="Garamond"/>
-                          <w:b/>
-                          <w:sz w:val="40"/>
-                          <w:u w:val="single"/>
-                        </w:rPr>
-                      </w:pPr>
-                      <w:r>
-                        <w:rPr>
-                          <w:rFonts w:ascii="Garamond" w:hAnsi="Garamond"/>
-                          <w:b/>
-                          <w:sz w:val="40"/>
-                          <w:u w:val="single"/>
-                        </w:rPr>
-                        <w:t>A Phylogenetic Analysis of HIV-1 and HIV-2 Strains</w:t>
-                      </w:r>
-                    </w:p>
-                    <w:p>
-                      <w:pPr>
-                        <w:spacing w:after="0"/>
-                        <w:jc w:val="center"/>
-                        <w:rPr>
-                          <w:rFonts w:ascii="Garamond" w:hAnsi="Garamond"/>
-                          <w:sz w:val="6"/>
-                        </w:rPr>
-                      </w:pPr>
-                    </w:p>
-                    <w:p>
-                      <w:pPr>
-                        <w:jc w:val="center"/>
-                        <w:rPr>
-                          <w:rFonts w:ascii="Garamond" w:hAnsi="Garamond"/>
-                        </w:rPr>
-                      </w:pPr>
-                      <w:r>
-                        <w:rPr>
-                          <w:rFonts w:ascii="Garamond" w:hAnsi="Garamond"/>
-                        </w:rPr>
-                        <w:t>Tracing Dates of Divergence and Evolutionary Patterns</w:t>
-                      </w:r>
                     </w:p>
                   </w:txbxContent>
                 </v:textbox>
@@ -1212,13 +2173,13 @@
           <w:rFonts w:ascii="Garamond" w:hAnsi="Garamond"/>
           <w:b/>
           <w:noProof/>
-          <w:sz w:val="44"/>
+          <w:sz w:val="48"/>
           <w:u w:val="single"/>
         </w:rPr>
         <mc:AlternateContent>
           <mc:Choice Requires="wps">
             <w:drawing>
-              <wp:anchor distT="0" distB="0" distL="114300" distR="114300" simplePos="0" relativeHeight="251665408" behindDoc="0" locked="0" layoutInCell="1" allowOverlap="1" wp14:anchorId="6A3A00D6" wp14:editId="4E3EF300">
+              <wp:anchor distT="0" distB="0" distL="114300" distR="114300" simplePos="0" relativeHeight="251665408" behindDoc="0" locked="0" layoutInCell="1" allowOverlap="1" wp14:anchorId="4713B89C" wp14:editId="5A9E11AF">
                 <wp:simplePos x="0" y="0"/>
                 <wp:positionH relativeFrom="column">
                   <wp:posOffset>2466975</wp:posOffset>
@@ -1292,13 +2253,13 @@
           <w:rFonts w:ascii="Garamond" w:hAnsi="Garamond"/>
           <w:b/>
           <w:noProof/>
-          <w:sz w:val="44"/>
+          <w:sz w:val="48"/>
           <w:u w:val="single"/>
         </w:rPr>
         <mc:AlternateContent>
           <mc:Choice Requires="wps">
             <w:drawing>
-              <wp:anchor distT="0" distB="0" distL="114300" distR="114300" simplePos="0" relativeHeight="251663360" behindDoc="0" locked="0" layoutInCell="1" allowOverlap="1" wp14:anchorId="5FFD17FF" wp14:editId="0B8E790B">
+              <wp:anchor distT="0" distB="0" distL="114300" distR="114300" simplePos="0" relativeHeight="251663360" behindDoc="0" locked="0" layoutInCell="1" allowOverlap="1" wp14:anchorId="7D195EAE" wp14:editId="51523FEE">
                 <wp:simplePos x="0" y="0"/>
                 <wp:positionH relativeFrom="column">
                   <wp:posOffset>6134100</wp:posOffset>
@@ -1372,13 +2333,13 @@
           <w:rFonts w:ascii="Garamond" w:hAnsi="Garamond"/>
           <w:b/>
           <w:noProof/>
-          <w:sz w:val="44"/>
+          <w:sz w:val="48"/>
           <w:u w:val="single"/>
         </w:rPr>
         <mc:AlternateContent>
           <mc:Choice Requires="wps">
             <w:drawing>
-              <wp:anchor distT="0" distB="0" distL="114300" distR="114300" simplePos="0" relativeHeight="251661312" behindDoc="0" locked="0" layoutInCell="1" allowOverlap="1" wp14:anchorId="73C64195" wp14:editId="17CEDFE0">
+              <wp:anchor distT="0" distB="0" distL="114300" distR="114300" simplePos="0" relativeHeight="251661312" behindDoc="0" locked="0" layoutInCell="1" allowOverlap="1" wp14:anchorId="5B6B7E14" wp14:editId="45D09F54">
                 <wp:simplePos x="0" y="0"/>
                 <wp:positionH relativeFrom="column">
                   <wp:posOffset>647700</wp:posOffset>
@@ -1452,13 +2413,13 @@
           <w:rFonts w:ascii="Garamond" w:hAnsi="Garamond"/>
           <w:b/>
           <w:noProof/>
-          <w:sz w:val="44"/>
+          <w:sz w:val="48"/>
           <w:u w:val="single"/>
         </w:rPr>
         <mc:AlternateContent>
           <mc:Choice Requires="wps">
             <w:drawing>
-              <wp:anchor distT="0" distB="0" distL="114300" distR="114300" simplePos="0" relativeHeight="251659264" behindDoc="0" locked="0" layoutInCell="1" allowOverlap="1" wp14:anchorId="766F59D5" wp14:editId="28D628D5">
+              <wp:anchor distT="0" distB="0" distL="114300" distR="114300" simplePos="0" relativeHeight="251659264" behindDoc="0" locked="0" layoutInCell="1" allowOverlap="1" wp14:anchorId="6F7D4017" wp14:editId="3310A5BF">
                 <wp:simplePos x="0" y="0"/>
                 <wp:positionH relativeFrom="column">
                   <wp:posOffset>647700</wp:posOffset>
@@ -1530,7 +2491,7 @@
         <w:rPr>
           <w:rFonts w:ascii="Garamond" w:hAnsi="Garamond"/>
           <w:b/>
-          <w:sz w:val="44"/>
+          <w:sz w:val="48"/>
           <w:u w:val="single"/>
         </w:rPr>
         <w:t>Science Fair Poster</w:t>

</xml_diff>